<commit_message>
Added New References and Research Papers :rocket:
</commit_message>
<xml_diff>
--- a/Part A/Proposal.docx
+++ b/Part A/Proposal.docx
@@ -1,6 +1,6 @@
 
 <file path=word/document.xml><?xml version="1.0" encoding="utf-8"?>
-<w:document xmlns:wpc="http://schemas.microsoft.com/office/word/2010/wordprocessingCanvas" xmlns:cx="http://schemas.microsoft.com/office/drawing/2014/chartex" xmlns:cx1="http://schemas.microsoft.com/office/drawing/2015/9/8/chartex" xmlns:cx2="http://schemas.microsoft.com/office/drawing/2015/10/21/chartex" xmlns:cx3="http://schemas.microsoft.com/office/drawing/2016/5/9/chartex" xmlns:cx4="http://schemas.microsoft.com/office/drawing/2016/5/10/chartex" xmlns:cx5="http://schemas.microsoft.com/office/drawing/2016/5/11/chartex" xmlns:cx6="http://schemas.microsoft.com/office/drawing/2016/5/12/chartex" xmlns:cx7="http://schemas.microsoft.com/office/drawing/2016/5/13/chartex" xmlns:cx8="http://schemas.microsoft.com/office/drawing/2016/5/14/chartex" xmlns:mc="http://schemas.openxmlformats.org/markup-compatibility/2006" xmlns:aink="http://schemas.microsoft.com/office/drawing/2016/ink" xmlns:am3d="http://schemas.microsoft.com/office/drawing/2017/model3d" xmlns:o="urn:schemas-microsoft-com:office:office" xmlns:r="http://schemas.openxmlformats.org/officeDocument/2006/relationships" xmlns:m="http://schemas.openxmlformats.org/officeDocument/2006/math" xmlns:v="urn:schemas-microsoft-com:vml" xmlns:wp14="http://schemas.microsoft.com/office/word/2010/wordprocessingDrawing" xmlns:wp="http://schemas.openxmlformats.org/drawingml/2006/wordprocessingDrawing" xmlns:w10="urn:schemas-microsoft-com:office:word" xmlns:w="http://schemas.openxmlformats.org/wordprocessingml/2006/main" xmlns:w14="http://schemas.microsoft.com/office/word/2010/wordml" xmlns:w15="http://schemas.microsoft.com/office/word/2012/wordml" xmlns:w16cex="http://schemas.microsoft.com/office/word/2018/wordml/cex" xmlns:w16cid="http://schemas.microsoft.com/office/word/2016/wordml/cid" xmlns:w16="http://schemas.microsoft.com/office/word/2018/wordml" xmlns:w16sdtdh="http://schemas.microsoft.com/office/word/2020/wordml/sdtdatahash" xmlns:w16se="http://schemas.microsoft.com/office/word/2015/wordml/symex" xmlns:wpg="http://schemas.microsoft.com/office/word/2010/wordprocessingGroup" xmlns:wpi="http://schemas.microsoft.com/office/word/2010/wordprocessingInk" xmlns:wne="http://schemas.microsoft.com/office/word/2006/wordml" xmlns:wps="http://schemas.microsoft.com/office/word/2010/wordprocessingShape" mc:Ignorable="w14 w15 w16se w16cid w16 w16cex w16sdtdh wp14">
+<w:document xmlns:wpc="http://schemas.microsoft.com/office/word/2010/wordprocessingCanvas" xmlns:mc="http://schemas.openxmlformats.org/markup-compatibility/2006" xmlns:o="urn:schemas-microsoft-com:office:office" xmlns:r="http://schemas.openxmlformats.org/officeDocument/2006/relationships" xmlns:m="http://schemas.openxmlformats.org/officeDocument/2006/math" xmlns:v="urn:schemas-microsoft-com:vml" xmlns:wp14="http://schemas.microsoft.com/office/word/2010/wordprocessingDrawing" xmlns:wp="http://schemas.openxmlformats.org/drawingml/2006/wordprocessingDrawing" xmlns:w10="urn:schemas-microsoft-com:office:word" xmlns:w="http://schemas.openxmlformats.org/wordprocessingml/2006/main" xmlns:w14="http://schemas.microsoft.com/office/word/2010/wordml" xmlns:w15="http://schemas.microsoft.com/office/word/2012/wordml" xmlns:wpg="http://schemas.microsoft.com/office/word/2010/wordprocessingGroup" xmlns:wpi="http://schemas.microsoft.com/office/word/2010/wordprocessingInk" xmlns:wne="http://schemas.microsoft.com/office/word/2006/wordml" xmlns:wps="http://schemas.microsoft.com/office/word/2010/wordprocessingShape" mc:Ignorable="w14 w15 wp14">
   <w:body>
     <w:tbl>
       <w:tblPr>
@@ -156,7 +156,10 @@
               <w:jc w:val="both"/>
             </w:pPr>
             <w:r>
-              <w:t>Course of Study:</w:t>
+              <w:t>The c</w:t>
+            </w:r>
+            <w:r>
+              <w:t>ourse of Study:</w:t>
             </w:r>
           </w:p>
         </w:tc>
@@ -372,13 +375,13 @@
             </w:rPr>
             <w:fldChar w:fldCharType="separate"/>
           </w:r>
-          <w:hyperlink w:anchor="_Toc70539788" w:history="1">
+          <w:hyperlink w:anchor="_Toc99966777" w:history="1">
             <w:r>
               <w:rPr>
                 <w:rStyle w:val="Hyperlink"/>
                 <w:noProof/>
               </w:rPr>
-              <w:t>Title</w:t>
+              <w:t>Table of Figures</w:t>
             </w:r>
             <w:r>
               <w:rPr>
@@ -399,7 +402,7 @@
                 <w:noProof/>
                 <w:webHidden/>
               </w:rPr>
-              <w:instrText xml:space="preserve"> PAGEREF _Toc70539788 \h </w:instrText>
+              <w:instrText xml:space="preserve"> PAGEREF _Toc99966777 \h </w:instrText>
             </w:r>
             <w:r>
               <w:rPr>
@@ -419,7 +422,7 @@
                 <w:noProof/>
                 <w:webHidden/>
               </w:rPr>
-              <w:t>2</w:t>
+              <w:t>1</w:t>
             </w:r>
             <w:r>
               <w:rPr>
@@ -441,13 +444,13 @@
               <w:noProof/>
             </w:rPr>
           </w:pPr>
-          <w:hyperlink w:anchor="_Toc70539789" w:history="1">
+          <w:hyperlink w:anchor="_Toc99966778" w:history="1">
             <w:r>
               <w:rPr>
                 <w:rStyle w:val="Hyperlink"/>
                 <w:noProof/>
               </w:rPr>
-              <w:t>Aim</w:t>
+              <w:t>Title</w:t>
             </w:r>
             <w:r>
               <w:rPr>
@@ -468,7 +471,7 @@
                 <w:noProof/>
                 <w:webHidden/>
               </w:rPr>
-              <w:instrText xml:space="preserve"> PAGEREF _Toc70539789 \h </w:instrText>
+              <w:instrText xml:space="preserve"> PAGEREF _Toc99966778 \h </w:instrText>
             </w:r>
             <w:r>
               <w:rPr>
@@ -510,13 +513,13 @@
               <w:noProof/>
             </w:rPr>
           </w:pPr>
-          <w:hyperlink w:anchor="_Toc70539790" w:history="1">
+          <w:hyperlink w:anchor="_Toc99966779" w:history="1">
             <w:r>
               <w:rPr>
                 <w:rStyle w:val="Hyperlink"/>
                 <w:noProof/>
               </w:rPr>
-              <w:t>Problem Statement</w:t>
+              <w:t>Aim</w:t>
             </w:r>
             <w:r>
               <w:rPr>
@@ -537,7 +540,7 @@
                 <w:noProof/>
                 <w:webHidden/>
               </w:rPr>
-              <w:instrText xml:space="preserve"> PAGEREF _Toc70539790 \h </w:instrText>
+              <w:instrText xml:space="preserve"> PAGEREF _Toc99966779 \h </w:instrText>
             </w:r>
             <w:r>
               <w:rPr>
@@ -579,13 +582,13 @@
               <w:noProof/>
             </w:rPr>
           </w:pPr>
-          <w:hyperlink w:anchor="_Toc70539791" w:history="1">
+          <w:hyperlink w:anchor="_Toc99966780" w:history="1">
             <w:r>
               <w:rPr>
                 <w:rStyle w:val="Hyperlink"/>
                 <w:noProof/>
               </w:rPr>
-              <w:t>Background</w:t>
+              <w:t>Problem Statement</w:t>
             </w:r>
             <w:r>
               <w:rPr>
@@ -606,7 +609,7 @@
                 <w:noProof/>
                 <w:webHidden/>
               </w:rPr>
-              <w:instrText xml:space="preserve"> PAGEREF _Toc70539791 \h </w:instrText>
+              <w:instrText xml:space="preserve"> PAGEREF _Toc99966780 \h </w:instrText>
             </w:r>
             <w:r>
               <w:rPr>
@@ -648,13 +651,13 @@
               <w:noProof/>
             </w:rPr>
           </w:pPr>
-          <w:hyperlink w:anchor="_Toc70539792" w:history="1">
+          <w:hyperlink w:anchor="_Toc99966781" w:history="1">
             <w:r>
               <w:rPr>
                 <w:rStyle w:val="Hyperlink"/>
                 <w:noProof/>
               </w:rPr>
-              <w:t>Scope</w:t>
+              <w:t>Background</w:t>
             </w:r>
             <w:r>
               <w:rPr>
@@ -675,7 +678,7 @@
                 <w:noProof/>
                 <w:webHidden/>
               </w:rPr>
-              <w:instrText xml:space="preserve"> PAGEREF _Toc70539792 \h </w:instrText>
+              <w:instrText xml:space="preserve"> PAGEREF _Toc99966781 \h </w:instrText>
             </w:r>
             <w:r>
               <w:rPr>
@@ -695,7 +698,7 @@
                 <w:noProof/>
                 <w:webHidden/>
               </w:rPr>
-              <w:t>3</w:t>
+              <w:t>2</w:t>
             </w:r>
             <w:r>
               <w:rPr>
@@ -717,13 +720,13 @@
               <w:noProof/>
             </w:rPr>
           </w:pPr>
-          <w:hyperlink w:anchor="_Toc70539793" w:history="1">
+          <w:hyperlink w:anchor="_Toc99966782" w:history="1">
             <w:r>
               <w:rPr>
                 <w:rStyle w:val="Hyperlink"/>
                 <w:noProof/>
               </w:rPr>
-              <w:t>SMART Objectives</w:t>
+              <w:t>Scope</w:t>
             </w:r>
             <w:r>
               <w:rPr>
@@ -744,7 +747,7 @@
                 <w:noProof/>
                 <w:webHidden/>
               </w:rPr>
-              <w:instrText xml:space="preserve"> PAGEREF _Toc70539793 \h </w:instrText>
+              <w:instrText xml:space="preserve"> PAGEREF _Toc99966782 \h </w:instrText>
             </w:r>
             <w:r>
               <w:rPr>
@@ -786,13 +789,13 @@
               <w:noProof/>
             </w:rPr>
           </w:pPr>
-          <w:hyperlink w:anchor="_Toc70539794" w:history="1">
+          <w:hyperlink w:anchor="_Toc99966783" w:history="1">
             <w:r>
               <w:rPr>
                 <w:rStyle w:val="Hyperlink"/>
                 <w:noProof/>
               </w:rPr>
-              <w:t>Methodology</w:t>
+              <w:t>SMART Objectives</w:t>
             </w:r>
             <w:r>
               <w:rPr>
@@ -813,7 +816,7 @@
                 <w:noProof/>
                 <w:webHidden/>
               </w:rPr>
-              <w:instrText xml:space="preserve"> PAGEREF _Toc70539794 \h </w:instrText>
+              <w:instrText xml:space="preserve"> PAGEREF _Toc99966783 \h </w:instrText>
             </w:r>
             <w:r>
               <w:rPr>
@@ -855,13 +858,13 @@
               <w:noProof/>
             </w:rPr>
           </w:pPr>
-          <w:hyperlink w:anchor="_Toc70539795" w:history="1">
+          <w:hyperlink w:anchor="_Toc99966784" w:history="1">
             <w:r>
               <w:rPr>
                 <w:rStyle w:val="Hyperlink"/>
                 <w:noProof/>
               </w:rPr>
-              <w:t>Project Plan</w:t>
+              <w:t>Methodology</w:t>
             </w:r>
             <w:r>
               <w:rPr>
@@ -882,7 +885,143 @@
                 <w:noProof/>
                 <w:webHidden/>
               </w:rPr>
-              <w:instrText xml:space="preserve"> PAGEREF _Toc70539795 \h </w:instrText>
+              <w:instrText xml:space="preserve"> PAGEREF _Toc99966784 \h </w:instrText>
+            </w:r>
+            <w:r>
+              <w:rPr>
+                <w:noProof/>
+                <w:webHidden/>
+              </w:rPr>
+            </w:r>
+            <w:r>
+              <w:rPr>
+                <w:noProof/>
+                <w:webHidden/>
+              </w:rPr>
+              <w:fldChar w:fldCharType="separate"/>
+            </w:r>
+            <w:r>
+              <w:rPr>
+                <w:noProof/>
+                <w:webHidden/>
+              </w:rPr>
+              <w:t>3</w:t>
+            </w:r>
+            <w:r>
+              <w:rPr>
+                <w:noProof/>
+                <w:webHidden/>
+              </w:rPr>
+              <w:fldChar w:fldCharType="end"/>
+            </w:r>
+          </w:hyperlink>
+        </w:p>
+        <w:p>
+          <w:pPr>
+            <w:pStyle w:val="TOC2"/>
+            <w:tabs>
+              <w:tab w:val="right" w:leader="dot" w:pos="9350"/>
+            </w:tabs>
+            <w:rPr>
+              <w:noProof/>
+            </w:rPr>
+          </w:pPr>
+          <w:hyperlink w:anchor="_Toc99966785" w:history="1">
+            <w:r>
+              <w:rPr>
+                <w:rStyle w:val="Hyperlink"/>
+                <w:noProof/>
+              </w:rPr>
+              <w:t>The 2FA Playground</w:t>
+            </w:r>
+            <w:r>
+              <w:rPr>
+                <w:noProof/>
+                <w:webHidden/>
+              </w:rPr>
+              <w:tab/>
+            </w:r>
+            <w:r>
+              <w:rPr>
+                <w:noProof/>
+                <w:webHidden/>
+              </w:rPr>
+              <w:fldChar w:fldCharType="begin"/>
+            </w:r>
+            <w:r>
+              <w:rPr>
+                <w:noProof/>
+                <w:webHidden/>
+              </w:rPr>
+              <w:instrText xml:space="preserve"> PAGEREF _Toc99966785 \h </w:instrText>
+            </w:r>
+            <w:r>
+              <w:rPr>
+                <w:noProof/>
+                <w:webHidden/>
+              </w:rPr>
+            </w:r>
+            <w:r>
+              <w:rPr>
+                <w:noProof/>
+                <w:webHidden/>
+              </w:rPr>
+              <w:fldChar w:fldCharType="separate"/>
+            </w:r>
+            <w:r>
+              <w:rPr>
+                <w:noProof/>
+                <w:webHidden/>
+              </w:rPr>
+              <w:t>3</w:t>
+            </w:r>
+            <w:r>
+              <w:rPr>
+                <w:noProof/>
+                <w:webHidden/>
+              </w:rPr>
+              <w:fldChar w:fldCharType="end"/>
+            </w:r>
+          </w:hyperlink>
+        </w:p>
+        <w:p>
+          <w:pPr>
+            <w:pStyle w:val="TOC2"/>
+            <w:tabs>
+              <w:tab w:val="right" w:leader="dot" w:pos="9350"/>
+            </w:tabs>
+            <w:rPr>
+              <w:noProof/>
+            </w:rPr>
+          </w:pPr>
+          <w:hyperlink w:anchor="_Toc99966786" w:history="1">
+            <w:r>
+              <w:rPr>
+                <w:rStyle w:val="Hyperlink"/>
+                <w:noProof/>
+              </w:rPr>
+              <w:t>Machine Learning Model</w:t>
+            </w:r>
+            <w:r>
+              <w:rPr>
+                <w:noProof/>
+                <w:webHidden/>
+              </w:rPr>
+              <w:tab/>
+            </w:r>
+            <w:r>
+              <w:rPr>
+                <w:noProof/>
+                <w:webHidden/>
+              </w:rPr>
+              <w:fldChar w:fldCharType="begin"/>
+            </w:r>
+            <w:r>
+              <w:rPr>
+                <w:noProof/>
+                <w:webHidden/>
+              </w:rPr>
+              <w:instrText xml:space="preserve"> PAGEREF _Toc99966786 \h </w:instrText>
             </w:r>
             <w:r>
               <w:rPr>
@@ -924,13 +1063,13 @@
               <w:noProof/>
             </w:rPr>
           </w:pPr>
-          <w:hyperlink w:anchor="_Toc70539796" w:history="1">
+          <w:hyperlink w:anchor="_Toc99966787" w:history="1">
             <w:r>
               <w:rPr>
                 <w:rStyle w:val="Hyperlink"/>
                 <w:noProof/>
               </w:rPr>
-              <w:t>Known Risks</w:t>
+              <w:t>Project Plan</w:t>
             </w:r>
             <w:r>
               <w:rPr>
@@ -951,7 +1090,7 @@
                 <w:noProof/>
                 <w:webHidden/>
               </w:rPr>
-              <w:instrText xml:space="preserve"> PAGEREF _Toc70539796 \h </w:instrText>
+              <w:instrText xml:space="preserve"> PAGEREF _Toc99966787 \h </w:instrText>
             </w:r>
             <w:r>
               <w:rPr>
@@ -971,7 +1110,7 @@
                 <w:noProof/>
                 <w:webHidden/>
               </w:rPr>
-              <w:t>5</w:t>
+              <w:t>4</w:t>
             </w:r>
             <w:r>
               <w:rPr>
@@ -993,13 +1132,13 @@
               <w:noProof/>
             </w:rPr>
           </w:pPr>
-          <w:hyperlink w:anchor="_Toc70539797" w:history="1">
+          <w:hyperlink w:anchor="_Toc99966788" w:history="1">
             <w:r>
               <w:rPr>
                 <w:rStyle w:val="Hyperlink"/>
                 <w:noProof/>
               </w:rPr>
-              <w:t>Source and Use of Knowledge</w:t>
+              <w:t>Known Risks</w:t>
             </w:r>
             <w:r>
               <w:rPr>
@@ -1020,7 +1159,7 @@
                 <w:noProof/>
                 <w:webHidden/>
               </w:rPr>
-              <w:instrText xml:space="preserve"> PAGEREF _Toc70539797 \h </w:instrText>
+              <w:instrText xml:space="preserve"> PAGEREF _Toc99966788 \h </w:instrText>
             </w:r>
             <w:r>
               <w:rPr>
@@ -1062,13 +1201,13 @@
               <w:noProof/>
             </w:rPr>
           </w:pPr>
-          <w:hyperlink w:anchor="_Toc70539798" w:history="1">
+          <w:hyperlink w:anchor="_Toc99966789" w:history="1">
             <w:r>
               <w:rPr>
                 <w:rStyle w:val="Hyperlink"/>
                 <w:noProof/>
               </w:rPr>
-              <w:t>Ethical, Legal, Social, Security and Professional Concerns</w:t>
+              <w:t>Source and Use of Knowledge</w:t>
             </w:r>
             <w:r>
               <w:rPr>
@@ -1089,7 +1228,7 @@
                 <w:noProof/>
                 <w:webHidden/>
               </w:rPr>
-              <w:instrText xml:space="preserve"> PAGEREF _Toc70539798 \h </w:instrText>
+              <w:instrText xml:space="preserve"> PAGEREF _Toc99966789 \h </w:instrText>
             </w:r>
             <w:r>
               <w:rPr>
@@ -1109,7 +1248,7 @@
                 <w:noProof/>
                 <w:webHidden/>
               </w:rPr>
-              <w:t>6</w:t>
+              <w:t>5</w:t>
             </w:r>
             <w:r>
               <w:rPr>
@@ -1131,12 +1270,81 @@
               <w:noProof/>
             </w:rPr>
           </w:pPr>
-          <w:hyperlink w:anchor="_Toc70539799" w:history="1">
+          <w:hyperlink w:anchor="_Toc99966790" w:history="1">
             <w:r>
               <w:rPr>
                 <w:rStyle w:val="Hyperlink"/>
                 <w:noProof/>
               </w:rPr>
+              <w:t>Ethical, Legal, Social, Security and Professional Concerns</w:t>
+            </w:r>
+            <w:r>
+              <w:rPr>
+                <w:noProof/>
+                <w:webHidden/>
+              </w:rPr>
+              <w:tab/>
+            </w:r>
+            <w:r>
+              <w:rPr>
+                <w:noProof/>
+                <w:webHidden/>
+              </w:rPr>
+              <w:fldChar w:fldCharType="begin"/>
+            </w:r>
+            <w:r>
+              <w:rPr>
+                <w:noProof/>
+                <w:webHidden/>
+              </w:rPr>
+              <w:instrText xml:space="preserve"> PAGEREF _Toc99966790 \h </w:instrText>
+            </w:r>
+            <w:r>
+              <w:rPr>
+                <w:noProof/>
+                <w:webHidden/>
+              </w:rPr>
+            </w:r>
+            <w:r>
+              <w:rPr>
+                <w:noProof/>
+                <w:webHidden/>
+              </w:rPr>
+              <w:fldChar w:fldCharType="separate"/>
+            </w:r>
+            <w:r>
+              <w:rPr>
+                <w:noProof/>
+                <w:webHidden/>
+              </w:rPr>
+              <w:t>6</w:t>
+            </w:r>
+            <w:r>
+              <w:rPr>
+                <w:noProof/>
+                <w:webHidden/>
+              </w:rPr>
+              <w:fldChar w:fldCharType="end"/>
+            </w:r>
+          </w:hyperlink>
+        </w:p>
+        <w:p>
+          <w:pPr>
+            <w:pStyle w:val="TOC1"/>
+            <w:tabs>
+              <w:tab w:val="right" w:leader="dot" w:pos="9350"/>
+            </w:tabs>
+            <w:rPr>
+              <w:rFonts w:eastAsiaTheme="minorEastAsia"/>
+              <w:noProof/>
+            </w:rPr>
+          </w:pPr>
+          <w:hyperlink w:anchor="_Toc99966791" w:history="1">
+            <w:r>
+              <w:rPr>
+                <w:rStyle w:val="Hyperlink"/>
+                <w:noProof/>
+              </w:rPr>
               <w:t>References</w:t>
             </w:r>
             <w:r>
@@ -1158,7 +1366,7 @@
                 <w:noProof/>
                 <w:webHidden/>
               </w:rPr>
-              <w:instrText xml:space="preserve"> PAGEREF _Toc70539799 \h </w:instrText>
+              <w:instrText xml:space="preserve"> PAGEREF _Toc99966791 \h </w:instrText>
             </w:r>
             <w:r>
               <w:rPr>
@@ -1178,7 +1386,7 @@
                 <w:noProof/>
                 <w:webHidden/>
               </w:rPr>
-              <w:t>7</w:t>
+              <w:t>6</w:t>
             </w:r>
             <w:r>
               <w:rPr>
@@ -1205,9 +1413,11 @@
       <w:pPr>
         <w:pStyle w:val="Heading1"/>
       </w:pPr>
+      <w:bookmarkStart w:id="0" w:name="_Toc99966777"/>
       <w:r>
         <w:t>Table of Figures</w:t>
       </w:r>
+      <w:bookmarkEnd w:id="0"/>
     </w:p>
     <w:p>
       <w:pPr>
@@ -1435,12 +1645,12 @@
         <w:pStyle w:val="Heading1"/>
         <w:jc w:val="both"/>
       </w:pPr>
-      <w:bookmarkStart w:id="0" w:name="_Toc70539788"/>
+      <w:bookmarkStart w:id="1" w:name="_Toc99966778"/>
       <w:r>
         <w:lastRenderedPageBreak/>
         <w:t>Title</w:t>
       </w:r>
-      <w:bookmarkEnd w:id="0"/>
+      <w:bookmarkEnd w:id="1"/>
     </w:p>
     <w:p>
       <w:pPr>
@@ -1475,11 +1685,11 @@
         <w:pStyle w:val="Heading1"/>
         <w:jc w:val="both"/>
       </w:pPr>
-      <w:bookmarkStart w:id="1" w:name="_Toc70539789"/>
+      <w:bookmarkStart w:id="2" w:name="_Toc99966779"/>
       <w:r>
         <w:t>Aim</w:t>
       </w:r>
-      <w:bookmarkEnd w:id="1"/>
+      <w:bookmarkEnd w:id="2"/>
     </w:p>
     <w:p>
       <w:pPr>
@@ -1509,11 +1719,11 @@
         <w:pStyle w:val="Heading1"/>
         <w:jc w:val="both"/>
       </w:pPr>
-      <w:bookmarkStart w:id="2" w:name="_Toc70539790"/>
+      <w:bookmarkStart w:id="3" w:name="_Toc99966780"/>
       <w:r>
         <w:t>Problem Statement</w:t>
       </w:r>
-      <w:bookmarkEnd w:id="2"/>
+      <w:bookmarkEnd w:id="3"/>
     </w:p>
     <w:p>
       <w:pPr>
@@ -1529,13 +1739,19 @@
         <w:t xml:space="preserve">security and safety of our electronic lives </w:t>
       </w:r>
       <w:r>
-        <w:t>are</w:t>
-      </w:r>
-      <w:r>
-        <w:t>n’t far-fetched. The only problem is that the development in security technology is a double-edged swo</w:t>
-      </w:r>
-      <w:r>
-        <w:t>rd due to the freedom of access people have for technology. Thus, hackers also get their hands on this technology easily and find ways to get past it. Two</w:t>
+        <w:t>are not</w:t>
+      </w:r>
+      <w:r>
+        <w:t xml:space="preserve"> far-fetched. The only problem is that the development in security technology is a double-edged swo</w:t>
+      </w:r>
+      <w:r>
+        <w:t xml:space="preserve">rd due to the freedom of access people have </w:t>
+      </w:r>
+      <w:r>
+        <w:t>to</w:t>
+      </w:r>
+      <w:r>
+        <w:t xml:space="preserve"> technology. Thus, hackers also get their hands on this technology easily and find ways to get past it. Two</w:t>
       </w:r>
       <w:r>
         <w:t>-</w:t>
@@ -1547,7 +1763,19 @@
         <w:t xml:space="preserve"> </w:t>
       </w:r>
       <w:r>
-        <w:t>authentication (2FA) is one of the most innovative security measures to prevent hackers and malice approach our social accounts. 2FA requires a third-party app or device to verify the account details during login.</w:t>
+        <w:t xml:space="preserve">authentication (2FA) is one of the most innovative security measures to prevent hackers and malice </w:t>
+      </w:r>
+      <w:r>
+        <w:t xml:space="preserve">from </w:t>
+      </w:r>
+      <w:r>
+        <w:t>approach</w:t>
+      </w:r>
+      <w:r>
+        <w:t>ing</w:t>
+      </w:r>
+      <w:r>
+        <w:t xml:space="preserve"> our social accounts. 2FA requires a third-party app or device to verify the account details during login.</w:t>
       </w:r>
     </w:p>
     <w:p>
@@ -1555,101 +1783,200 @@
         <w:jc w:val="both"/>
       </w:pPr>
       <w:r>
-        <w:t>Cell phones assume significant parts in numerous individuals' day by day life. Individuals usually use cell phone applications to take photographs, send messages, book rides, or shop on the web. It isn't strange for those applications to ask private data (like names, sex, or Visa data) from their clients to improve the nature of their administration. The delicate idea of those private data requires application engineers to appropriately tie</w:t>
+        <w:t xml:space="preserve">Cell phones assume significant parts in numerous individuals' </w:t>
+      </w:r>
+      <w:r>
+        <w:t>day-by-day</w:t>
+      </w:r>
+      <w:r>
+        <w:t xml:space="preserve"> life. Individuals usually use cell phone applications to take photographs, send messages, book rides, or shop on the web. It </w:t>
+      </w:r>
+      <w:r>
+        <w:t>is not</w:t>
+      </w:r>
+      <w:r>
+        <w:t xml:space="preserve"> strange for those applications to ask </w:t>
+      </w:r>
+      <w:r>
+        <w:t xml:space="preserve">for </w:t>
+      </w:r>
+      <w:r>
+        <w:t>private data (like names, sex, or Visa data) from their clients to improve the nature of their administration. The delicate idea of those private data re</w:t>
+      </w:r>
+      <w:r>
+        <w:t xml:space="preserve">quires application engineers </w:t>
+      </w:r>
+      <w:r>
+        <w:t xml:space="preserve">appropriately </w:t>
+      </w:r>
+      <w:r>
+        <w:t>tying down</w:t>
+      </w:r>
+      <w:r>
+        <w:t xml:space="preserve"> admittance to their administration. A mainstream approach to get</w:t>
+      </w:r>
+      <w:r>
+        <w:t>ting</w:t>
+      </w:r>
+      <w:r>
+        <w:t xml:space="preserve"> such access is by asking </w:t>
+      </w:r>
+      <w:r>
+        <w:t xml:space="preserve">for </w:t>
+      </w:r>
+      <w:r>
+        <w:t>passwords fro</w:t>
+      </w:r>
+      <w:r>
+        <w:t>m clients during login measure</w:t>
+      </w:r>
+      <w:r>
+        <w:t>s</w:t>
+      </w:r>
+      <w:r>
+        <w:t xml:space="preserve"> </w:t>
+      </w:r>
+      <w:r>
+        <w:t>(Irvan et al., 2021)</w:t>
+      </w:r>
+      <w:r>
+        <w:t>.</w:t>
+      </w:r>
+    </w:p>
+    <w:p>
+      <w:pPr>
+        <w:jc w:val="both"/>
+      </w:pPr>
+      <w:r>
+        <w:t xml:space="preserve">In any case, passwords and other </w:t>
+      </w:r>
+      <w:r>
+        <w:t>information-based</w:t>
+      </w:r>
+      <w:r>
+        <w:t xml:space="preserve"> validation strategies like PIN (individual ID number) codes convey extraordinary danger as clients will in general utilize similar passwords across different administrations. Accordingly, numerous administrations right now require extra belonging based verification technique</w:t>
+      </w:r>
+      <w:r>
+        <w:t>s</w:t>
+      </w:r>
+      <w:r>
+        <w:t xml:space="preserve"> </w:t>
+      </w:r>
+      <w:r>
+        <w:t>before</w:t>
+      </w:r>
+      <w:r>
+        <w:t xml:space="preserve"> allowing access. An ordinary method of this execution is by sending an interesting code through SMS (short message administration) to clients' telephone numbers. This additional progression is 2-factor validation (2FA) or multifaceted confirmation (MFA). Tragically, ownership</w:t>
       </w:r>
       <w:r>
         <w:t>-</w:t>
       </w:r>
       <w:r>
-        <w:t xml:space="preserve">down admittance to their administration. A mainstream approach to get such access is by asking </w:t>
-      </w:r>
-      <w:r>
-        <w:t xml:space="preserve">for </w:t>
-      </w:r>
-      <w:r>
-        <w:t>passwords fro</w:t>
-      </w:r>
-      <w:r>
-        <w:t xml:space="preserve">m clients during login measure </w:t>
+        <w:t xml:space="preserve">based validation techniques carry possible bothers to clients since e they may need to convey extra </w:t>
+      </w:r>
+      <w:r>
+        <w:t>gadgets, which</w:t>
+      </w:r>
+      <w:r>
+        <w:t xml:space="preserve"> can be effectively lost. Numerous clients additionally utilize the same cell phone to enter passwords and get 2FA</w:t>
+      </w:r>
+      <w:r>
+        <w:t xml:space="preserve"> </w:t>
+      </w:r>
+      <w:r>
+        <w:t xml:space="preserve">codes. In this manner, if their cell phone </w:t>
+      </w:r>
+      <w:r>
+        <w:t xml:space="preserve">goes </w:t>
+      </w:r>
+      <w:r>
+        <w:t>missing</w:t>
+      </w:r>
+      <w:r>
+        <w:t>, assailants can sidestep 2FA checks</w:t>
+      </w:r>
+      <w:r>
+        <w:t xml:space="preserve"> </w:t>
       </w:r>
       <w:r>
         <w:t>(Irvan et al., 2021)</w:t>
       </w:r>
       <w:r>
+        <w:t xml:space="preserve">. </w:t>
+      </w:r>
+    </w:p>
+    <w:p>
+      <w:pPr>
+        <w:jc w:val="both"/>
+      </w:pPr>
+      <w:r>
+        <w:t>To prevent this, a novel solution of creating a third</w:t>
+      </w:r>
+      <w:r>
+        <w:t xml:space="preserve"> </w:t>
+      </w:r>
+      <w:r>
+        <w:t xml:space="preserve">layer in the 2FA that will detect anomalous attempts using machine learning </w:t>
+      </w:r>
+      <w:r>
+        <w:t>has taken its bearings for implementation</w:t>
+      </w:r>
+      <w:r>
+        <w:t xml:space="preserve">. This </w:t>
+      </w:r>
+      <w:r>
+        <w:t>also claims the title</w:t>
+      </w:r>
+      <w:r>
+        <w:t xml:space="preserve"> 3FA or the 3-Factor Authentication</w:t>
+      </w:r>
+      <w:r>
+        <w:t xml:space="preserve"> for ease of discussion in this paper</w:t>
+      </w:r>
+      <w:r>
         <w:t>.</w:t>
       </w:r>
     </w:p>
     <w:p>
       <w:pPr>
+        <w:pStyle w:val="Heading1"/>
+      </w:pPr>
+      <w:bookmarkStart w:id="4" w:name="_Toc99966781"/>
+      <w:r>
+        <w:t>Background</w:t>
+      </w:r>
+      <w:bookmarkEnd w:id="4"/>
+    </w:p>
+    <w:p>
+      <w:pPr>
         <w:jc w:val="both"/>
       </w:pPr>
       <w:r>
-        <w:t xml:space="preserve">In any case, passwords and other </w:t>
-      </w:r>
-      <w:r>
-        <w:t>information-based</w:t>
-      </w:r>
-      <w:r>
-        <w:t xml:space="preserve"> validation strategies like </w:t>
-      </w:r>
-      <w:r>
-        <w:t xml:space="preserve">a </w:t>
-      </w:r>
-      <w:r>
-        <w:t xml:space="preserve">PIN (individual ID number) codes convey extraordinary danger as clients will in general utilize similar passwords across different administrations. Accordingly, numerous administrations right now require extra belonging based verification technique </w:t>
-      </w:r>
-      <w:r>
-        <w:t>before</w:t>
-      </w:r>
-      <w:r>
-        <w:t xml:space="preserve"> allowing access. An ordinary method of this execution is by sending an interesting code through SMS (short message administration) to clients' telephone numbers. This additional progression is known as 2-factor validation (2FA) or multifaceted confirmation (MFA). Tragically, ownership</w:t>
-      </w:r>
-      <w:r>
-        <w:t>-</w:t>
-      </w:r>
-      <w:r>
-        <w:t>based validation techniques carry possible bothers to clients since e they may need to convey extra gadgets which can be effectively lost. Numerous clients additionally utilize the same cell phone to enter passwords and get 2FA</w:t>
-      </w:r>
-      <w:r>
-        <w:t xml:space="preserve"> </w:t>
-      </w:r>
-      <w:r>
-        <w:t>codes. In this manner, if their cell phone is taken, assailants can sidestep 2FA checks</w:t>
-      </w:r>
-      <w:r>
-        <w:t xml:space="preserve"> </w:t>
-      </w:r>
-      <w:r>
-        <w:t>(Irvan et al., 2021)</w:t>
-      </w:r>
-      <w:r>
-        <w:t xml:space="preserve">. </w:t>
-      </w:r>
-    </w:p>
-    <w:p>
-      <w:pPr>
-        <w:jc w:val="both"/>
-      </w:pPr>
-      <w:r>
-        <w:t>To prevent this, a novel solution of creating a third-layer in the 2FA that will detect anomalous attempts using machine learning will be implemented. This will be referred to as the 3FA or the 3-Factor Authentication.</w:t>
-      </w:r>
-    </w:p>
-    <w:p>
-      <w:pPr>
-        <w:pStyle w:val="Heading1"/>
-      </w:pPr>
-      <w:bookmarkStart w:id="3" w:name="_Toc70539791"/>
-      <w:r>
-        <w:t>Background</w:t>
-      </w:r>
-      <w:bookmarkEnd w:id="3"/>
-    </w:p>
-    <w:p>
-      <w:pPr>
-        <w:jc w:val="both"/>
-      </w:pPr>
-      <w:r>
-        <w:t>In April 2019, Kaspersky researchers revealed enormous scope SIM trade misrepresentation activities focusing on clients in both the Portuguese-talking countries of Brazil and Mozambique had the option to utilize social designing, pay off, and straightforward phishing assaults to eventually take cash from casualties. Danger entertainers did these assaults by assuming responsibility for a casualty's telephone number by capturing accounts and catching two figure confirmation strategies which the subsequent verification factor is a</w:t>
+        <w:t xml:space="preserve">In April 2019, Kaspersky researchers revealed </w:t>
+      </w:r>
+      <w:r>
+        <w:t xml:space="preserve">an </w:t>
+      </w:r>
+      <w:r>
+        <w:t xml:space="preserve">enormous scope </w:t>
+      </w:r>
+      <w:r>
+        <w:t xml:space="preserve">of </w:t>
+      </w:r>
+      <w:r>
+        <w:t>SIM trade misrepresentation activities focusing on clients in both the Portuguese-talking countries of Brazil and Mozambique had the option to utilize social designing, pay off, and strai</w:t>
+      </w:r>
+      <w:r>
+        <w:t>ghtforward phishing assaults eventually taking</w:t>
+      </w:r>
+      <w:r>
+        <w:t xml:space="preserve"> cash from casualties. Danger entertainers did these assaults by assuming responsibility for a casualty's telephone number by capturing accounts and catching two figure confirmation strategies </w:t>
+      </w:r>
+      <w:r>
+        <w:t xml:space="preserve">in </w:t>
+      </w:r>
+      <w:r>
+        <w:t>which the subsequent verification factor is a</w:t>
       </w:r>
       <w:r>
         <w:t>n</w:t>
@@ -1685,11 +2012,11 @@
       <w:pPr>
         <w:pStyle w:val="Heading1"/>
       </w:pPr>
-      <w:bookmarkStart w:id="4" w:name="_Toc70539792"/>
+      <w:bookmarkStart w:id="5" w:name="_Toc99966782"/>
       <w:r>
         <w:t>Scope</w:t>
       </w:r>
-      <w:bookmarkEnd w:id="4"/>
+      <w:bookmarkEnd w:id="5"/>
     </w:p>
     <w:p>
       <w:r>
@@ -1728,14 +2055,14 @@
         <w:pStyle w:val="Heading1"/>
         <w:jc w:val="both"/>
       </w:pPr>
-      <w:bookmarkStart w:id="5" w:name="_Toc70539793"/>
+      <w:bookmarkStart w:id="6" w:name="_Toc99966783"/>
       <w:r>
         <w:t xml:space="preserve">SMART </w:t>
       </w:r>
       <w:r>
         <w:t>Objectives</w:t>
       </w:r>
-      <w:bookmarkEnd w:id="5"/>
+      <w:bookmarkEnd w:id="6"/>
     </w:p>
     <w:p>
       <w:pPr>
@@ -1748,13 +2075,10 @@
         <w:t>the</w:t>
       </w:r>
       <w:r>
-        <w:t xml:space="preserve"> 3</w:t>
-      </w:r>
-      <w:r>
-        <w:rPr>
-          <w:vertAlign w:val="superscript"/>
-        </w:rPr>
-        <w:t>rd</w:t>
+        <w:t xml:space="preserve"> </w:t>
+      </w:r>
+      <w:r>
+        <w:t>third</w:t>
       </w:r>
       <w:r>
         <w:t xml:space="preserve"> </w:t>
@@ -1795,7 +2119,13 @@
         <w:jc w:val="both"/>
       </w:pPr>
       <w:r>
-        <w:t>Papers older than the year 2014 will not be selected.</w:t>
+        <w:t xml:space="preserve">Papers older than the year 2014 </w:t>
+      </w:r>
+      <w:r>
+        <w:t>are not eligible</w:t>
+      </w:r>
+      <w:r>
+        <w:t>.</w:t>
       </w:r>
     </w:p>
     <w:p>
@@ -1808,19 +2138,19 @@
         <w:jc w:val="both"/>
       </w:pPr>
       <w:r>
-        <w:t xml:space="preserve">A minimum of </w:t>
-      </w:r>
-      <w:r>
-        <w:t>3</w:t>
-      </w:r>
-      <w:r>
-        <w:t xml:space="preserve"> papers must be selected for the literature review before 30</w:t>
-      </w:r>
-      <w:r>
-        <w:rPr>
-          <w:vertAlign w:val="superscript"/>
-        </w:rPr>
-        <w:t>th</w:t>
+        <w:t>Finalizing a</w:t>
+      </w:r>
+      <w:r>
+        <w:t xml:space="preserve"> minimum of </w:t>
+      </w:r>
+      <w:r>
+        <w:t>three</w:t>
+      </w:r>
+      <w:r>
+        <w:t xml:space="preserve"> papers for the literature review before </w:t>
+      </w:r>
+      <w:r>
+        <w:t>30</w:t>
       </w:r>
       <w:r>
         <w:t xml:space="preserve"> January.</w:t>
@@ -1836,13 +2166,10 @@
         <w:jc w:val="both"/>
       </w:pPr>
       <w:r>
-        <w:t>The Literature Review must complete before 3</w:t>
-      </w:r>
-      <w:r>
-        <w:rPr>
-          <w:vertAlign w:val="superscript"/>
-        </w:rPr>
-        <w:t>rd</w:t>
+        <w:t xml:space="preserve">The Literature Review must complete before </w:t>
+      </w:r>
+      <w:r>
+        <w:t>3</w:t>
       </w:r>
       <w:r>
         <w:t xml:space="preserve"> March.</w:t>
@@ -1871,13 +2198,13 @@
         <w:jc w:val="both"/>
       </w:pPr>
       <w:r>
-        <w:t>The dataset must be finalized before 9</w:t>
-      </w:r>
-      <w:r>
-        <w:rPr>
-          <w:vertAlign w:val="superscript"/>
-        </w:rPr>
-        <w:t>th</w:t>
+        <w:t>Finalizing th</w:t>
+      </w:r>
+      <w:r>
+        <w:t xml:space="preserve">e dataset before </w:t>
+      </w:r>
+      <w:r>
+        <w:t>9</w:t>
       </w:r>
       <w:r>
         <w:t xml:space="preserve"> March.</w:t>
@@ -1893,13 +2220,10 @@
         <w:jc w:val="both"/>
       </w:pPr>
       <w:r>
-        <w:t>The Data cleaning must be complete before 15</w:t>
-      </w:r>
-      <w:r>
-        <w:rPr>
-          <w:vertAlign w:val="superscript"/>
-        </w:rPr>
-        <w:t>th</w:t>
+        <w:t xml:space="preserve">The Data cleaning must be complete before </w:t>
+      </w:r>
+      <w:r>
+        <w:t>15</w:t>
       </w:r>
       <w:r>
         <w:t xml:space="preserve"> March.</w:t>
@@ -1915,13 +2239,10 @@
         <w:jc w:val="both"/>
       </w:pPr>
       <w:r>
-        <w:t>The Dara pre-processing must be complete before 8</w:t>
-      </w:r>
-      <w:r>
-        <w:rPr>
-          <w:vertAlign w:val="superscript"/>
-        </w:rPr>
-        <w:t>th</w:t>
+        <w:t xml:space="preserve">The Dara pre-processing must be complete before </w:t>
+      </w:r>
+      <w:r>
+        <w:t>8</w:t>
       </w:r>
       <w:r>
         <w:t xml:space="preserve"> April.</w:t>
@@ -1937,7 +2258,13 @@
         <w:jc w:val="both"/>
       </w:pPr>
       <w:r>
-        <w:t>The Statistical Analysis of the dataset must contain the Descriptive Analysis of all 5 Central tendency measures.</w:t>
+        <w:t xml:space="preserve">The Statistical Analysis of the dataset must contain the Descriptive Analysis of all </w:t>
+      </w:r>
+      <w:r>
+        <w:t>five</w:t>
+      </w:r>
+      <w:r>
+        <w:t xml:space="preserve"> Central tendency measures.</w:t>
       </w:r>
     </w:p>
     <w:p>
@@ -1963,7 +2290,16 @@
         <w:jc w:val="both"/>
       </w:pPr>
       <w:r>
-        <w:t>A minimum of 3 different Machine Learning algorithms must be compared together for the validation of performance and selection.</w:t>
+        <w:t>Comparing a</w:t>
+      </w:r>
+      <w:r>
+        <w:t xml:space="preserve"> minimum of </w:t>
+      </w:r>
+      <w:r>
+        <w:t>three</w:t>
+      </w:r>
+      <w:r>
+        <w:t xml:space="preserve"> different Machine Learning algorithms together for the validation of performance and selection.</w:t>
       </w:r>
     </w:p>
     <w:p>
@@ -2004,89 +2340,259 @@
         <w:t>d</w:t>
       </w:r>
       <w:r>
-        <w:t>evelopment process must be complete before 22</w:t>
+        <w:t xml:space="preserve">evelopment process must be complete before </w:t>
+      </w:r>
+      <w:r>
+        <w:t>22</w:t>
+      </w:r>
+      <w:r>
+        <w:t xml:space="preserve"> May.</w:t>
+      </w:r>
+    </w:p>
+    <w:p>
+      <w:pPr>
+        <w:pStyle w:val="Heading1"/>
+      </w:pPr>
+      <w:bookmarkStart w:id="7" w:name="_Toc99966784"/>
+      <w:r>
+        <w:t>Methodology</w:t>
+      </w:r>
+      <w:bookmarkEnd w:id="7"/>
+    </w:p>
+    <w:p>
+      <w:r>
+        <w:t xml:space="preserve">The project has </w:t>
+      </w:r>
+      <w:r>
+        <w:t>two</w:t>
+      </w:r>
+      <w:r>
+        <w:t xml:space="preserve"> basic modules. The modules are as follows:</w:t>
+      </w:r>
+    </w:p>
+    <w:p>
+      <w:pPr>
+        <w:pStyle w:val="Heading2"/>
+      </w:pPr>
+      <w:bookmarkStart w:id="8" w:name="_Toc99966785"/>
+      <w:r>
+        <w:t>The 2FA Playground</w:t>
+      </w:r>
+      <w:bookmarkEnd w:id="8"/>
+    </w:p>
+    <w:p>
+      <w:pPr>
+        <w:jc w:val="both"/>
+      </w:pPr>
+      <w:r>
+        <w:t>The 2FA playground will be, as the name suggests, a playground for testing and experimenting in this project. The playground will be enables with two main features i.e., the 2FA auth. and request tracking.</w:t>
+      </w:r>
+    </w:p>
+    <w:p>
+      <w:pPr>
+        <w:jc w:val="both"/>
+      </w:pPr>
+      <w:r>
+        <w:lastRenderedPageBreak/>
+        <w:t xml:space="preserve">The programming language used for this module will be JavaScript and the tools employed from JS will be the </w:t>
       </w:r>
       <w:r>
         <w:rPr>
-          <w:vertAlign w:val="superscript"/>
+          <w:b/>
         </w:rPr>
-        <w:t>nd</w:t>
-      </w:r>
-      <w:r>
-        <w:t xml:space="preserve"> May.</w:t>
+        <w:t>Node.js</w:t>
+      </w:r>
+      <w:r>
+        <w:t xml:space="preserve"> and </w:t>
+      </w:r>
+      <w:r>
+        <w:rPr>
+          <w:b/>
+        </w:rPr>
+        <w:t>express</w:t>
+      </w:r>
+      <w:r>
+        <w:t xml:space="preserve"> server libraries</w:t>
+      </w:r>
+      <w:r>
+        <w:t xml:space="preserve"> to create the backend server that the app will run from and the </w:t>
+      </w:r>
+      <w:r>
+        <w:rPr>
+          <w:b/>
+        </w:rPr>
+        <w:t>speakeasy</w:t>
+      </w:r>
+      <w:r>
+        <w:t xml:space="preserve"> library to implement the 2FA</w:t>
+      </w:r>
+      <w:r>
+        <w:t>.</w:t>
+      </w:r>
+      <w:r>
+        <w:t xml:space="preserve"> The </w:t>
+      </w:r>
+      <w:r>
+        <w:rPr>
+          <w:b/>
+        </w:rPr>
+        <w:t>speakeasy</w:t>
+      </w:r>
+      <w:r>
+        <w:t xml:space="preserve"> library functions </w:t>
+      </w:r>
+      <w:r>
+        <w:t>combined</w:t>
+      </w:r>
+      <w:r>
+        <w:t xml:space="preserve"> with the </w:t>
+      </w:r>
+      <w:r>
+        <w:rPr>
+          <w:b/>
+        </w:rPr>
+        <w:t>Google Authenticator browser extension</w:t>
+      </w:r>
+      <w:r>
+        <w:t xml:space="preserve"> to generate tokens that verify the user Login process.</w:t>
+      </w:r>
+      <w:r>
+        <w:t xml:space="preserve"> The main functions as mentioned previously for this module will be to provide an API that allows 2FA user registration, user verification and user validation.</w:t>
+      </w:r>
+      <w:r>
+        <w:t xml:space="preserve"> </w:t>
+      </w:r>
+      <w:r>
+        <w:t>In addition</w:t>
+      </w:r>
+      <w:r>
+        <w:t xml:space="preserve">, this module will be responsible for collecting client request data from the requests on this module. User data like the </w:t>
+      </w:r>
+      <w:r>
+        <w:rPr>
+          <w:b/>
+        </w:rPr>
+        <w:t>IPv4 address, IPv6 address, the email and the password</w:t>
+      </w:r>
+      <w:r>
+        <w:t xml:space="preserve"> are targets for collection so that they can </w:t>
+      </w:r>
+      <w:r>
+        <w:t>train</w:t>
+      </w:r>
+      <w:r>
+        <w:t xml:space="preserve"> the Machine Learning Model</w:t>
+      </w:r>
+      <w:r>
+        <w:t xml:space="preserve"> to identify anomalies.</w:t>
+      </w:r>
+    </w:p>
+    <w:p>
+      <w:pPr>
+        <w:jc w:val="both"/>
+      </w:pPr>
+      <w:r>
+        <w:t xml:space="preserve">This module will use the free Heroku server for hosting. This will make the module online and accessible by different devices having different IP addresses. This will allow us to collect data from different devices under different scenarios </w:t>
+      </w:r>
+      <w:r>
+        <w:t>also providing</w:t>
+      </w:r>
+      <w:r>
+        <w:t xml:space="preserve"> a </w:t>
+      </w:r>
+      <w:r>
+        <w:t>much-needed</w:t>
+      </w:r>
+      <w:r>
+        <w:t xml:space="preserve"> variation</w:t>
+      </w:r>
+      <w:r>
+        <w:t xml:space="preserve"> in the data.</w:t>
+      </w:r>
+      <w:r>
+        <w:t xml:space="preserve"> The information of the user freshly registered will be stored as JSON i</w:t>
+      </w:r>
+      <w:r>
+        <w:t>n an on-board JavaScript object whose access will be to all the project files to avoid any access issues down the road.</w:t>
+      </w:r>
+    </w:p>
+    <w:p>
+      <w:pPr>
+        <w:pStyle w:val="Heading2"/>
+      </w:pPr>
+      <w:bookmarkStart w:id="9" w:name="_Toc99966786"/>
+      <w:r>
+        <w:t>Machine Learning Model</w:t>
+      </w:r>
+      <w:bookmarkEnd w:id="9"/>
+    </w:p>
+    <w:p>
+      <w:pPr>
+        <w:jc w:val="both"/>
+      </w:pPr>
+      <w:r>
+        <w:t xml:space="preserve">The Machine Learning Implementation requires further research to finalize it properly. The most crucial part </w:t>
+      </w:r>
+      <w:r>
+        <w:t>of</w:t>
+      </w:r>
+      <w:r>
+        <w:t xml:space="preserve"> the implementation of Machine Learning part is the dataset. The dataset for training Algorithms on anomaly detection in 2FA </w:t>
+      </w:r>
+      <w:r>
+        <w:t>is not</w:t>
+      </w:r>
+      <w:r>
+        <w:t xml:space="preserve"> available as of yet. Further research may uncover an existing dataset or the </w:t>
+      </w:r>
+      <w:r>
+        <w:t>data collection will be the choice</w:t>
+      </w:r>
+      <w:r>
+        <w:t>.</w:t>
+      </w:r>
+    </w:p>
+    <w:p>
+      <w:pPr>
+        <w:jc w:val="both"/>
+      </w:pPr>
+      <w:r>
+        <w:t xml:space="preserve">In case the dataset requires creating it </w:t>
+      </w:r>
+      <w:r>
+        <w:t xml:space="preserve">from scratch, dummy data from the playground developed </w:t>
+      </w:r>
+      <w:r>
+        <w:t>will provide the necessary input</w:t>
+      </w:r>
+      <w:r>
+        <w:t xml:space="preserve"> and anomalies </w:t>
+      </w:r>
+      <w:r>
+        <w:t>doped and induced</w:t>
+      </w:r>
+      <w:r>
+        <w:t xml:space="preserve"> as a proof</w:t>
+      </w:r>
+      <w:r>
+        <w:t xml:space="preserve"> of </w:t>
+      </w:r>
+      <w:r>
+        <w:t>concept for training the algorithm and providing results. Depending upon the features in the dataset (created or found online), the Machine Learning approach can vary from simple binary classification to Deep Learning or even unsupervised learning using clustering.</w:t>
+      </w:r>
+      <w:r>
+        <w:t xml:space="preserve"> Further research will help finalize these facts.</w:t>
       </w:r>
     </w:p>
     <w:p>
       <w:pPr>
         <w:pStyle w:val="Heading1"/>
       </w:pPr>
-      <w:bookmarkStart w:id="6" w:name="_Toc70539794"/>
-      <w:r>
-        <w:t>Methodology</w:t>
-      </w:r>
-      <w:bookmarkEnd w:id="6"/>
-    </w:p>
-    <w:p>
-      <w:pPr>
-        <w:jc w:val="both"/>
-      </w:pPr>
-      <w:r>
-        <w:t xml:space="preserve">The complete implementation of the project will be done using Python. The playground will be designed using basic HTML, Bootstrap. </w:t>
-      </w:r>
-      <w:r>
-        <w:t xml:space="preserve">The 2FA modules will be implemented using the Twilio and Google Authenticator libraries available for Python. The implementation </w:t>
-      </w:r>
-      <w:r>
-        <w:t xml:space="preserve">for 2FA will use the Twilio API and Will be developed in Python. The application for the 2FA will be a very basic website that only uses a simple username and password-based authentication. Once the code for this is completed, the 2FA will be </w:t>
-      </w:r>
-      <w:r>
-        <w:lastRenderedPageBreak/>
-        <w:t>implemented. For the basic website, Flask, a framework for quick and easy website development will be used.</w:t>
-      </w:r>
-      <w:r>
-        <w:t xml:space="preserve"> The implementation of this website is essential to the research project since the layout and the working of the 2FA in this website will </w:t>
-      </w:r>
-      <w:r>
-        <w:t>a</w:t>
-      </w:r>
-      <w:r>
-        <w:t>ffect how the Machine Learning layer will be implemented.</w:t>
-      </w:r>
-    </w:p>
-    <w:p>
-      <w:pPr>
-        <w:jc w:val="both"/>
-      </w:pPr>
-      <w:r>
-        <w:t xml:space="preserve">The Machine Learning Implementation requires further research to finalize it properly. The most crucial part for the implementation of the Machine Learning part is the dataset. The dataset for training Algorithms on anomaly detection in 2FA </w:t>
-      </w:r>
-      <w:r>
-        <w:t>is</w:t>
-      </w:r>
-      <w:r>
-        <w:t>n’t available as of yet. Further research may uncover an existing dataset or the dataset will have to be created from scratch.</w:t>
-      </w:r>
-    </w:p>
-    <w:p>
-      <w:pPr>
-        <w:jc w:val="both"/>
-      </w:pPr>
-      <w:r>
-        <w:t>In case the dataset has to be created from scratch, dummy data from the playground developed can be recorded and anomalies can be created as a proof-of-concept for training the algorithm and providing results. Depending upon the features in the dataset (created or found online), the Machine Learning approach can vary from simple binary classification to Deep Learning or even unsupervised learning using clustering.</w:t>
-      </w:r>
-      <w:r>
-        <w:t xml:space="preserve"> Further research will help finalize these facts.</w:t>
-      </w:r>
-    </w:p>
-    <w:p>
-      <w:pPr>
-        <w:pStyle w:val="Heading1"/>
-      </w:pPr>
-      <w:bookmarkStart w:id="7" w:name="_Toc70539795"/>
+      <w:bookmarkStart w:id="10" w:name="_Toc99966787"/>
       <w:r>
         <w:t>Project Plan</w:t>
       </w:r>
-      <w:bookmarkEnd w:id="7"/>
+      <w:bookmarkEnd w:id="10"/>
     </w:p>
     <w:p>
       <w:pPr>
@@ -2098,8 +2604,8 @@
           <w:noProof/>
         </w:rPr>
         <w:drawing>
-          <wp:inline distT="0" distB="0" distL="0" distR="0" wp14:anchorId="1272D3D0" wp14:editId="5A34903A">
-            <wp:extent cx="5943600" cy="2954020"/>
+          <wp:inline distT="0" distB="0" distL="0" distR="0" wp14:anchorId="1272D3D0" wp14:editId="13010FEE">
+            <wp:extent cx="5610225" cy="2788331"/>
             <wp:effectExtent l="0" t="0" r="0" b="0"/>
             <wp:docPr id="1" name="Picture 1"/>
             <wp:cNvGraphicFramePr>
@@ -2121,7 +2627,7 @@
                   <pic:spPr>
                     <a:xfrm>
                       <a:off x="0" y="0"/>
-                      <a:ext cx="5943600" cy="2954020"/>
+                      <a:ext cx="5634130" cy="2800212"/>
                     </a:xfrm>
                     <a:prstGeom prst="rect">
                       <a:avLst/>
@@ -2139,32 +2645,55 @@
         <w:pStyle w:val="Caption"/>
         <w:jc w:val="center"/>
       </w:pPr>
-      <w:bookmarkStart w:id="8" w:name="_Toc70539800"/>
+      <w:bookmarkStart w:id="11" w:name="_Toc70539800"/>
       <w:r>
         <w:t xml:space="preserve">Figure </w:t>
       </w:r>
-      <w:fldSimple w:instr=" SEQ Figure \* ARABIC ">
-        <w:r>
-          <w:rPr>
-            <w:noProof/>
-          </w:rPr>
-          <w:t>1</w:t>
-        </w:r>
-      </w:fldSimple>
-      <w:r>
-        <w:t xml:space="preserve"> - Project Plan</w:t>
-      </w:r>
-      <w:bookmarkEnd w:id="8"/>
-    </w:p>
-    <w:p>
-      <w:pPr>
-        <w:keepNext/>
-        <w:jc w:val="center"/>
-      </w:pPr>
       <w:r>
         <w:rPr>
           <w:noProof/>
         </w:rPr>
+        <w:fldChar w:fldCharType="begin"/>
+      </w:r>
+      <w:r>
+        <w:rPr>
+          <w:noProof/>
+        </w:rPr>
+        <w:instrText xml:space="preserve"> SEQ Figure \* ARABIC </w:instrText>
+      </w:r>
+      <w:r>
+        <w:rPr>
+          <w:noProof/>
+        </w:rPr>
+        <w:fldChar w:fldCharType="separate"/>
+      </w:r>
+      <w:r>
+        <w:rPr>
+          <w:noProof/>
+        </w:rPr>
+        <w:t>1</w:t>
+      </w:r>
+      <w:r>
+        <w:rPr>
+          <w:noProof/>
+        </w:rPr>
+        <w:fldChar w:fldCharType="end"/>
+      </w:r>
+      <w:r>
+        <w:t xml:space="preserve"> - Project Plan</w:t>
+      </w:r>
+      <w:bookmarkEnd w:id="11"/>
+    </w:p>
+    <w:p>
+      <w:pPr>
+        <w:keepNext/>
+        <w:jc w:val="center"/>
+      </w:pPr>
+      <w:r>
+        <w:rPr>
+          <w:noProof/>
+        </w:rPr>
+        <w:lastRenderedPageBreak/>
         <w:drawing>
           <wp:inline distT="0" distB="0" distL="0" distR="0" wp14:anchorId="2D8DEDB8" wp14:editId="18C812E9">
             <wp:extent cx="5532120" cy="1783080"/>
@@ -2185,22 +2714,44 @@
         <w:pStyle w:val="Caption"/>
         <w:jc w:val="center"/>
       </w:pPr>
-      <w:bookmarkStart w:id="9" w:name="_Toc70539801"/>
+      <w:bookmarkStart w:id="12" w:name="_Toc70539801"/>
       <w:r>
         <w:t xml:space="preserve">Figure </w:t>
       </w:r>
-      <w:fldSimple w:instr=" SEQ Figure \* ARABIC ">
-        <w:r>
-          <w:rPr>
-            <w:noProof/>
-          </w:rPr>
-          <w:t>2</w:t>
-        </w:r>
-      </w:fldSimple>
+      <w:r>
+        <w:rPr>
+          <w:noProof/>
+        </w:rPr>
+        <w:fldChar w:fldCharType="begin"/>
+      </w:r>
+      <w:r>
+        <w:rPr>
+          <w:noProof/>
+        </w:rPr>
+        <w:instrText xml:space="preserve"> SEQ Figure \* ARABIC </w:instrText>
+      </w:r>
+      <w:r>
+        <w:rPr>
+          <w:noProof/>
+        </w:rPr>
+        <w:fldChar w:fldCharType="separate"/>
+      </w:r>
+      <w:r>
+        <w:rPr>
+          <w:noProof/>
+        </w:rPr>
+        <w:t>2</w:t>
+      </w:r>
+      <w:r>
+        <w:rPr>
+          <w:noProof/>
+        </w:rPr>
+        <w:fldChar w:fldCharType="end"/>
+      </w:r>
       <w:r>
         <w:t xml:space="preserve"> - Gantt </w:t>
       </w:r>
-      <w:bookmarkEnd w:id="9"/>
+      <w:bookmarkEnd w:id="12"/>
       <w:r>
         <w:t>chart</w:t>
       </w:r>
@@ -2209,12 +2760,11 @@
       <w:pPr>
         <w:pStyle w:val="Heading1"/>
       </w:pPr>
-      <w:bookmarkStart w:id="10" w:name="_Toc70539796"/>
-      <w:r>
-        <w:lastRenderedPageBreak/>
+      <w:bookmarkStart w:id="13" w:name="_Toc99966788"/>
+      <w:r>
         <w:t>Known Risks</w:t>
       </w:r>
-      <w:bookmarkEnd w:id="10"/>
+      <w:bookmarkEnd w:id="13"/>
     </w:p>
     <w:p>
       <w:pPr>
@@ -2267,39 +2817,67 @@
         <w:pStyle w:val="Caption"/>
         <w:jc w:val="center"/>
       </w:pPr>
-      <w:bookmarkStart w:id="11" w:name="_Toc70539802"/>
+      <w:bookmarkStart w:id="14" w:name="_Toc70539802"/>
       <w:r>
         <w:t xml:space="preserve">Figure </w:t>
       </w:r>
-      <w:fldSimple w:instr=" SEQ Figure \* ARABIC ">
-        <w:r>
-          <w:rPr>
-            <w:noProof/>
-          </w:rPr>
-          <w:t>3</w:t>
-        </w:r>
-      </w:fldSimple>
+      <w:r>
+        <w:rPr>
+          <w:noProof/>
+        </w:rPr>
+        <w:fldChar w:fldCharType="begin"/>
+      </w:r>
+      <w:r>
+        <w:rPr>
+          <w:noProof/>
+        </w:rPr>
+        <w:instrText xml:space="preserve"> SEQ Figure \* ARABIC </w:instrText>
+      </w:r>
+      <w:r>
+        <w:rPr>
+          <w:noProof/>
+        </w:rPr>
+        <w:fldChar w:fldCharType="separate"/>
+      </w:r>
+      <w:r>
+        <w:rPr>
+          <w:noProof/>
+        </w:rPr>
+        <w:t>3</w:t>
+      </w:r>
+      <w:r>
+        <w:rPr>
+          <w:noProof/>
+        </w:rPr>
+        <w:fldChar w:fldCharType="end"/>
+      </w:r>
       <w:r>
         <w:t xml:space="preserve"> - Known Risks and Risk Management</w:t>
       </w:r>
-      <w:bookmarkEnd w:id="11"/>
+      <w:bookmarkEnd w:id="14"/>
     </w:p>
     <w:p>
       <w:pPr>
         <w:pStyle w:val="Heading1"/>
       </w:pPr>
-      <w:bookmarkStart w:id="12" w:name="_Toc70539797"/>
+      <w:bookmarkStart w:id="15" w:name="_Toc99966789"/>
       <w:r>
         <w:t>Source and Use of Knowledge</w:t>
       </w:r>
-      <w:bookmarkEnd w:id="12"/>
+      <w:bookmarkEnd w:id="15"/>
     </w:p>
     <w:p>
       <w:pPr>
         <w:jc w:val="both"/>
       </w:pPr>
       <w:r>
-        <w:t>Since this is a novel approach, to the extent of the literature review done for this project, there is no availability for research references with the same topic. This makes it difficult to find material to study and prepare. However, the approach for this research project has been adapted to find a way through it.</w:t>
+        <w:t xml:space="preserve">Since this is a novel approach, to the extent of the literature review done for this project, there is no availability for research references </w:t>
+      </w:r>
+      <w:r>
+        <w:t>on</w:t>
+      </w:r>
+      <w:r>
+        <w:t xml:space="preserve"> the same topic. This makes it difficult to find material to study and prepare. However, the approach for this research project has been adapted to find a way through it.</w:t>
       </w:r>
     </w:p>
     <w:p>
@@ -2307,7 +2885,10 @@
         <w:jc w:val="both"/>
       </w:pPr>
       <w:r>
-        <w:t>There are three modules in this project that require extensive research reviews:</w:t>
+        <w:t>Three modules in this project</w:t>
+      </w:r>
+      <w:r>
+        <w:t xml:space="preserve"> require extensive research reviews:</w:t>
       </w:r>
     </w:p>
     <w:p>
@@ -2315,7 +2896,13 @@
         <w:jc w:val="both"/>
       </w:pPr>
       <w:r>
-        <w:t>Data: The availability of any dataset for training machine learning algorithms to identify anomalies in the 2FA authentication system is uncertain. Further research may uncover this to be false and provide the dataset requisite.</w:t>
+        <w:t xml:space="preserve">Data: The availability of any dataset for training </w:t>
+      </w:r>
+      <w:r>
+        <w:t>machine-learning</w:t>
+      </w:r>
+      <w:r>
+        <w:t xml:space="preserve"> algorithms to identify anomalies in the 2FA authentication system is uncertain. Further research may uncover this to be false and provide the dataset requisite.</w:t>
       </w:r>
     </w:p>
     <w:p>
@@ -2335,7 +2922,13 @@
         <w:t>concerning</w:t>
       </w:r>
       <w:r>
-        <w:t xml:space="preserve"> this application is rarely done with such an approach. The reason behind </w:t>
+        <w:t xml:space="preserve"> this application with such an approach</w:t>
+      </w:r>
+      <w:r>
+        <w:t xml:space="preserve"> is a rarity</w:t>
+      </w:r>
+      <w:r>
+        <w:t xml:space="preserve">. The reason behind </w:t>
       </w:r>
       <w:r>
         <w:t xml:space="preserve">this </w:t>
@@ -2344,7 +2937,19 @@
         <w:t>is the unavailability of the dataset.</w:t>
       </w:r>
       <w:r>
-        <w:t xml:space="preserve"> But the available research can be used to prepare an algorithm/ensemble that can perform well when needed.</w:t>
+        <w:t xml:space="preserve"> </w:t>
+      </w:r>
+      <w:r>
+        <w:t>However,</w:t>
+      </w:r>
+      <w:r>
+        <w:t xml:space="preserve"> the available research </w:t>
+      </w:r>
+      <w:r>
+        <w:t>makes itself useful</w:t>
+      </w:r>
+      <w:r>
+        <w:t xml:space="preserve"> to prepare an algorithm/ensemble that can perform well when needed.</w:t>
       </w:r>
     </w:p>
     <w:p>
@@ -2352,7 +2957,34 @@
         <w:jc w:val="both"/>
       </w:pPr>
       <w:r>
-        <w:t>2FA: Two-factor authentication implementations are available in huge amounts on the internet. But a proper, customizable 2FA implementation is a little difficult to find since 2FA is a secure protocol and not meant to fiddle with. But implementation of a modular 2FA is found for this research in which the ML attribute of this project can be implemented.</w:t>
+        <w:t xml:space="preserve">2FA: Two-factor authentication implementations are available in huge amounts on the internet. </w:t>
+      </w:r>
+      <w:r>
+        <w:t>However,</w:t>
+      </w:r>
+      <w:r>
+        <w:t xml:space="preserve"> a proper, customizable 2FA implementation is a little difficult to find since 2FA is a secure protocol and not meant to fiddle with. </w:t>
+      </w:r>
+      <w:r>
+        <w:t>However,</w:t>
+      </w:r>
+      <w:r>
+        <w:t xml:space="preserve"> implementation of</w:t>
+      </w:r>
+      <w:r>
+        <w:t xml:space="preserve"> a modular 2FA for the</w:t>
+      </w:r>
+      <w:r>
+        <w:t xml:space="preserve"> research in which the ML attribute of this project </w:t>
+      </w:r>
+      <w:r>
+        <w:t xml:space="preserve">can be a part of </w:t>
+      </w:r>
+      <w:r>
+        <w:t>is in the works</w:t>
+      </w:r>
+      <w:r>
+        <w:t>.</w:t>
       </w:r>
     </w:p>
     <w:p>
@@ -2360,6 +2992,7 @@
         <w:jc w:val="both"/>
       </w:pPr>
       <w:r>
+        <w:lastRenderedPageBreak/>
         <w:t xml:space="preserve">These three modules of this project require extensive research. The source of information is the internet. Particularly websites like scholar.google.com and arxiv.org. </w:t>
       </w:r>
       <w:r>
@@ -2370,18 +3003,75 @@
       <w:pPr>
         <w:pStyle w:val="Heading1"/>
       </w:pPr>
-      <w:bookmarkStart w:id="13" w:name="_Toc70539798"/>
+      <w:bookmarkStart w:id="16" w:name="_Toc99966790"/>
       <w:r>
         <w:t>Ethical, Legal, Social, Security and Professional Concerns</w:t>
       </w:r>
-      <w:bookmarkEnd w:id="13"/>
+      <w:bookmarkEnd w:id="16"/>
     </w:p>
     <w:p>
       <w:pPr>
         <w:jc w:val="both"/>
       </w:pPr>
       <w:r>
-        <w:t xml:space="preserve">It is basic to indisputably perceive the degree of the data and what it is to be used for to all individuals before the collection of such data. That data ought to simply be used for the inspirations driving this expected and devastated after a reasonable period has passed. To this end, all individuals ought to be occupant inside the United Kingdom and British nationals. Under both the British Data Protection Act and the European General Data Protection Regulation the Information Commissioner's Office (ICO) will be seen as the legitimate Supervisory Authority. </w:t>
+        <w:t>Indisputably perceiving</w:t>
+      </w:r>
+      <w:r>
+        <w:t xml:space="preserve"> the degr</w:t>
+      </w:r>
+      <w:r>
+        <w:t>ee of the data, what it does</w:t>
+      </w:r>
+      <w:r>
+        <w:t xml:space="preserve"> for all individuals before the collection of such data</w:t>
+      </w:r>
+      <w:r>
+        <w:t xml:space="preserve"> is basic knowledge</w:t>
+      </w:r>
+      <w:r>
+        <w:t>. That</w:t>
+      </w:r>
+      <w:r>
+        <w:t xml:space="preserve"> the use of</w:t>
+      </w:r>
+      <w:r>
+        <w:t xml:space="preserve"> data ought to </w:t>
+      </w:r>
+      <w:r>
+        <w:t>be</w:t>
+      </w:r>
+      <w:r>
+        <w:t xml:space="preserve"> for the inspirations driving this expected devastat</w:t>
+      </w:r>
+      <w:r>
+        <w:t>ion</w:t>
+      </w:r>
+      <w:r>
+        <w:t xml:space="preserve"> after a reasonable period has passed. To this end, all individuals ought to be occupant</w:t>
+      </w:r>
+      <w:r>
+        <w:t>s</w:t>
+      </w:r>
+      <w:r>
+        <w:t xml:space="preserve"> inside the United Kingdom and British nationals. Under both the British Data Protection Act and the European General Data Protection </w:t>
+      </w:r>
+      <w:r>
+        <w:t>Regulation,</w:t>
+      </w:r>
+      <w:r>
+        <w:t xml:space="preserve"> the Information Commissioner's Office (ICO) </w:t>
+      </w:r>
+      <w:r>
+        <w:t xml:space="preserve">claim </w:t>
+      </w:r>
+      <w:r>
+        <w:t>the legitimate Supervisory Authority</w:t>
+      </w:r>
+      <w:r>
+        <w:t xml:space="preserve"> spot</w:t>
+      </w:r>
+      <w:r>
+        <w:t xml:space="preserve">. </w:t>
       </w:r>
     </w:p>
     <w:p>
@@ -2389,23 +3079,94 @@
         <w:jc w:val="both"/>
       </w:pPr>
       <w:r>
-        <w:t xml:space="preserve">As the assessment is focused on </w:t>
+        <w:t>The focus of this</w:t>
+      </w:r>
+      <w:r>
+        <w:t xml:space="preserve"> assessment </w:t>
+      </w:r>
+      <w:r>
+        <w:t xml:space="preserve">is </w:t>
       </w:r>
       <w:r>
         <w:t xml:space="preserve">the </w:t>
       </w:r>
       <w:r>
-        <w:t xml:space="preserve">examination of an individual mailing affinity over discrete period care ought to be taken to guarantee both that resource and the organization used. It very well may be </w:t>
-      </w:r>
-      <w:r>
-        <w:lastRenderedPageBreak/>
-        <w:t>legitimate to hold both the data and any system utilized inside a guaranteed network, for instance, that given by the goal association. It is sensible and appropriate to use encryption still and in transit for the rough data got from individuals. Toward the completion of the endeavo</w:t>
+        <w:t>examination of an individual mailing affinity over discrete period</w:t>
+      </w:r>
+      <w:r>
+        <w:t>;</w:t>
+      </w:r>
+      <w:r>
+        <w:t xml:space="preserve"> care </w:t>
+      </w:r>
+      <w:r>
+        <w:t>encapsulated</w:t>
+      </w:r>
+      <w:r>
+        <w:t xml:space="preserve"> guarantee</w:t>
+      </w:r>
+      <w:r>
+        <w:t xml:space="preserve"> for</w:t>
+      </w:r>
+      <w:r>
+        <w:t xml:space="preserve"> both that resource and the organization used</w:t>
+      </w:r>
+      <w:r>
+        <w:t xml:space="preserve"> exists</w:t>
+      </w:r>
+      <w:r>
+        <w:t>. It very well may be legitimate to hold both the data and any system utilized inside a guaranteed network, for instance, that given by the goal association. It is sensible and appropriate to use encryption still and in transit for the rough data got from individuals. Toward the completion of the endeavo</w:t>
       </w:r>
       <w:r>
         <w:t>u</w:t>
       </w:r>
       <w:r>
-        <w:t xml:space="preserve">r, all fundamental or arranged data will be obliterated. Any data conveyed of this environment will be anonymized and summarized as requirements be. As the assessment may be used by the target relationship there is a potential hopeless circumstance between the necessities of the organization, the school and keeping the investigation self-governing and objective. </w:t>
+        <w:t xml:space="preserve">r, </w:t>
+      </w:r>
+      <w:r>
+        <w:t xml:space="preserve">obliteration ensues </w:t>
+      </w:r>
+      <w:r>
+        <w:t xml:space="preserve">all fundamental or arranged </w:t>
+      </w:r>
+      <w:r>
+        <w:t>data.</w:t>
+      </w:r>
+      <w:r>
+        <w:t xml:space="preserve"> </w:t>
+      </w:r>
+      <w:r>
+        <w:t xml:space="preserve">Masking the true origins of </w:t>
+      </w:r>
+      <w:r>
+        <w:t xml:space="preserve">data conveyed </w:t>
+      </w:r>
+      <w:r>
+        <w:t>in this research is of utmost importance</w:t>
+      </w:r>
+      <w:r>
+        <w:t xml:space="preserve"> along with anonymization and summarization</w:t>
+      </w:r>
+      <w:r>
+        <w:t xml:space="preserve"> as per requisite</w:t>
+      </w:r>
+      <w:r>
+        <w:t>.</w:t>
+      </w:r>
+      <w:r>
+        <w:t xml:space="preserve"> As the assessment</w:t>
+      </w:r>
+      <w:r>
+        <w:t xml:space="preserve"> might claim employment from </w:t>
+      </w:r>
+      <w:r>
+        <w:t xml:space="preserve">the target </w:t>
+      </w:r>
+      <w:r>
+        <w:t>relationship,</w:t>
+      </w:r>
+      <w:r>
+        <w:t xml:space="preserve"> there is a potential hopeless circumstance between the necessities of the organization, the school and keeping the investigation self-governing and objective. </w:t>
       </w:r>
     </w:p>
     <w:p>
@@ -2431,19 +3192,43 @@
         <w:t>u</w:t>
       </w:r>
       <w:r>
-        <w:t>r that ought to be pleasantly settled. The errand recommendation is to pass on a strategy or computation for conveying adjusted phishing endeavo</w:t>
+        <w:t xml:space="preserve">r that ought to </w:t>
+      </w:r>
+      <w:r>
+        <w:t>dissolve easily</w:t>
+      </w:r>
+      <w:r>
+        <w:t>. The errand recommendation is to pass on a strategy or computation for conveying adjusted phishing endeavo</w:t>
       </w:r>
       <w:r>
         <w:t>u</w:t>
       </w:r>
       <w:r>
-        <w:t>rs and doesn't struggle with the goal affiliation's standard exercises or business zones. The ethics of building sensible or regardless, imitating certifiable world phishing amusements ought to be assessed. Brand name and protected innovation law ought not</w:t>
+        <w:t xml:space="preserve">rs and </w:t>
+      </w:r>
+      <w:r>
+        <w:t>does not</w:t>
+      </w:r>
+      <w:r>
+        <w:t xml:space="preserve"> struggle with the goal affiliation's standard exercises or business zones. </w:t>
+      </w:r>
+      <w:r>
+        <w:t>Assessing t</w:t>
+      </w:r>
+      <w:r>
+        <w:t xml:space="preserve">he ethics of building sensible or regardless, imitating certifiable world phishing amusements </w:t>
+      </w:r>
+      <w:r>
+        <w:t>is mandatory</w:t>
+      </w:r>
+      <w:r>
+        <w:t>. Brand name and protected innovation law ought not</w:t>
       </w:r>
       <w:r>
         <w:t xml:space="preserve"> to</w:t>
       </w:r>
       <w:r>
-        <w:t xml:space="preserve"> have infringed which curbs the legitimacy of impersonated attacks. Entertainment providers give articulations determining that ensured advancement rights ought to be respected. </w:t>
+        <w:t xml:space="preserve"> have infringed which curbs the legitimacy of impersonated attacks. </w:t>
       </w:r>
     </w:p>
     <w:p>
@@ -2451,18 +3236,48 @@
         <w:jc w:val="both"/>
       </w:pPr>
       <w:r>
-        <w:t>Tries ought to be made, henceforth, to make non-infringing diversions. Thought ought to be made about how to help the mission to thwart it ending up being, or individuals feeling like it has become, a denouncing, shaming or fault managing measure. Anonymization midway aids anyway a distinction in culture will not occur without such great requests being eased. It is suggested that perhaps gamification of phishing declaring may be a positive turn of events. A couple of affiliations have "Star Awards" and this may be a phase towards making interest a positive association.</w:t>
+        <w:t xml:space="preserve">Efforts </w:t>
+      </w:r>
+      <w:r>
+        <w:t>to make non-infringing diversions</w:t>
+      </w:r>
+      <w:r>
+        <w:t xml:space="preserve"> </w:t>
+      </w:r>
+      <w:r>
+        <w:t>will take place</w:t>
+      </w:r>
+      <w:r>
+        <w:t>. Thought about how to help the mission to thwart it ending up being, or individu</w:t>
+      </w:r>
+      <w:r>
+        <w:t xml:space="preserve">als feeling like it has become </w:t>
+      </w:r>
+      <w:r>
+        <w:t xml:space="preserve">a denouncing, shaming or fault managing measure. Anonymization midway aids anyway a distinction in culture will not occur without such great requests being eased. </w:t>
+      </w:r>
+      <w:r>
+        <w:t>P</w:t>
+      </w:r>
+      <w:r>
+        <w:t>erhaps gamification of phishing declaring may be a positive turn of events</w:t>
+      </w:r>
+      <w:r>
+        <w:t xml:space="preserve"> will be a possible suggestion</w:t>
+      </w:r>
+      <w:r>
+        <w:t>. A couple of affiliations have "Star Awards" and this may be a phase towards making interest a positive association.</w:t>
       </w:r>
     </w:p>
     <w:p>
       <w:pPr>
         <w:pStyle w:val="Heading1"/>
       </w:pPr>
-      <w:bookmarkStart w:id="14" w:name="_Toc70539799"/>
+      <w:bookmarkStart w:id="17" w:name="_Toc99966791"/>
       <w:r>
         <w:t>References</w:t>
       </w:r>
-      <w:bookmarkEnd w:id="14"/>
+      <w:bookmarkEnd w:id="17"/>
     </w:p>
     <w:p>
       <w:pPr>
@@ -2474,7 +3289,13 @@
         <w:jc w:val="both"/>
       </w:pPr>
       <w:r>
-        <w:t>Irvan, M., Thao, T., Kobayashi, R., Nakata, T. and Yamaguchi, R., 2021. Learning from Smartphone Location Data as Anomaly Detection for Behavioral Authentication through Deep Neuroevolution. 7th International Conference on Informati</w:t>
+        <w:t xml:space="preserve">Irvan, M., Thao, T., Kobayashi, R., Nakata, T. and Yamaguchi, R., 2021. Learning from Smartphone Location Data as Anomaly Detection for Behavioral Authentication through Deep Neuroevolution. </w:t>
+      </w:r>
+      <w:r>
+        <w:t>Seventh</w:t>
+      </w:r>
+      <w:r>
+        <w:t xml:space="preserve"> International Conference on Informati</w:t>
       </w:r>
       <w:r>
         <w:t>on Systems Security and Privacy</w:t>
@@ -2496,8 +3317,49 @@
         <w:t>Ali, G., Ally Dida, M. and Elikana Sam, A., 2020. Two-Factor Authentication Scheme for Mobile Money: A Review of Threat Models and Countermeasures. Future Internet, 12(10), p.160.</w:t>
       </w:r>
     </w:p>
+    <w:p>
+      <w:pPr>
+        <w:pStyle w:val="ListParagraph"/>
+        <w:numPr>
+          <w:ilvl w:val="0"/>
+          <w:numId w:val="2"/>
+        </w:numPr>
+        <w:jc w:val="both"/>
+      </w:pPr>
+      <w:hyperlink r:id="rId11" w:history="1">
+        <w:r>
+          <w:rPr>
+            <w:rStyle w:val="Hyperlink"/>
+          </w:rPr>
+          <w:t>Beyond 2FA: Secure Your Critical Assets With Risk-Based Multifactor Authentication (securityintelligence.com)</w:t>
+        </w:r>
+      </w:hyperlink>
+    </w:p>
+    <w:p>
+      <w:pPr>
+        <w:pStyle w:val="ListParagraph"/>
+        <w:numPr>
+          <w:ilvl w:val="0"/>
+          <w:numId w:val="2"/>
+        </w:numPr>
+        <w:jc w:val="both"/>
+      </w:pPr>
+      <w:hyperlink r:id="rId12" w:history="1">
+        <w:r>
+          <w:rPr>
+            <w:rStyle w:val="Hyperlink"/>
+          </w:rPr>
+          <w:t>https://www.onelogin.com/blog/ai-authentication</w:t>
+        </w:r>
+      </w:hyperlink>
+      <w:r>
+        <w:t xml:space="preserve"> </w:t>
+      </w:r>
+      <w:bookmarkStart w:id="18" w:name="_GoBack"/>
+      <w:bookmarkEnd w:id="18"/>
+    </w:p>
     <w:sectPr>
-      <w:footerReference w:type="default" r:id="rId11"/>
+      <w:footerReference w:type="default" r:id="rId13"/>
       <w:pgSz w:w="12240" w:h="15840"/>
       <w:pgMar w:top="1440" w:right="1440" w:bottom="1440" w:left="1440" w:header="720" w:footer="720" w:gutter="0"/>
       <w:cols w:space="720"/>
@@ -2508,7 +3370,7 @@
 </file>
 
 <file path=word/endnotes.xml><?xml version="1.0" encoding="utf-8"?>
-<w:endnotes xmlns:wpc="http://schemas.microsoft.com/office/word/2010/wordprocessingCanvas" xmlns:cx="http://schemas.microsoft.com/office/drawing/2014/chartex" xmlns:cx1="http://schemas.microsoft.com/office/drawing/2015/9/8/chartex" xmlns:cx2="http://schemas.microsoft.com/office/drawing/2015/10/21/chartex" xmlns:cx3="http://schemas.microsoft.com/office/drawing/2016/5/9/chartex" xmlns:cx4="http://schemas.microsoft.com/office/drawing/2016/5/10/chartex" xmlns:cx5="http://schemas.microsoft.com/office/drawing/2016/5/11/chartex" xmlns:cx6="http://schemas.microsoft.com/office/drawing/2016/5/12/chartex" xmlns:cx7="http://schemas.microsoft.com/office/drawing/2016/5/13/chartex" xmlns:cx8="http://schemas.microsoft.com/office/drawing/2016/5/14/chartex" xmlns:mc="http://schemas.openxmlformats.org/markup-compatibility/2006" xmlns:aink="http://schemas.microsoft.com/office/drawing/2016/ink" xmlns:am3d="http://schemas.microsoft.com/office/drawing/2017/model3d" xmlns:o="urn:schemas-microsoft-com:office:office" xmlns:r="http://schemas.openxmlformats.org/officeDocument/2006/relationships" xmlns:m="http://schemas.openxmlformats.org/officeDocument/2006/math" xmlns:v="urn:schemas-microsoft-com:vml" xmlns:wp14="http://schemas.microsoft.com/office/word/2010/wordprocessingDrawing" xmlns:wp="http://schemas.openxmlformats.org/drawingml/2006/wordprocessingDrawing" xmlns:w10="urn:schemas-microsoft-com:office:word" xmlns:w="http://schemas.openxmlformats.org/wordprocessingml/2006/main" xmlns:w14="http://schemas.microsoft.com/office/word/2010/wordml" xmlns:w15="http://schemas.microsoft.com/office/word/2012/wordml" xmlns:w16cex="http://schemas.microsoft.com/office/word/2018/wordml/cex" xmlns:w16cid="http://schemas.microsoft.com/office/word/2016/wordml/cid" xmlns:w16="http://schemas.microsoft.com/office/word/2018/wordml" xmlns:w16sdtdh="http://schemas.microsoft.com/office/word/2020/wordml/sdtdatahash" xmlns:w16se="http://schemas.microsoft.com/office/word/2015/wordml/symex" xmlns:wpg="http://schemas.microsoft.com/office/word/2010/wordprocessingGroup" xmlns:wpi="http://schemas.microsoft.com/office/word/2010/wordprocessingInk" xmlns:wne="http://schemas.microsoft.com/office/word/2006/wordml" xmlns:wps="http://schemas.microsoft.com/office/word/2010/wordprocessingShape" mc:Ignorable="w14 w15 w16se w16cid w16 w16cex w16sdtdh wp14">
+<w:endnotes xmlns:wpc="http://schemas.microsoft.com/office/word/2010/wordprocessingCanvas" xmlns:mc="http://schemas.openxmlformats.org/markup-compatibility/2006" xmlns:o="urn:schemas-microsoft-com:office:office" xmlns:r="http://schemas.openxmlformats.org/officeDocument/2006/relationships" xmlns:m="http://schemas.openxmlformats.org/officeDocument/2006/math" xmlns:v="urn:schemas-microsoft-com:vml" xmlns:wp14="http://schemas.microsoft.com/office/word/2010/wordprocessingDrawing" xmlns:wp="http://schemas.openxmlformats.org/drawingml/2006/wordprocessingDrawing" xmlns:w10="urn:schemas-microsoft-com:office:word" xmlns:w="http://schemas.openxmlformats.org/wordprocessingml/2006/main" xmlns:w14="http://schemas.microsoft.com/office/word/2010/wordml" xmlns:w15="http://schemas.microsoft.com/office/word/2012/wordml" xmlns:wpg="http://schemas.microsoft.com/office/word/2010/wordprocessingGroup" xmlns:wpi="http://schemas.microsoft.com/office/word/2010/wordprocessingInk" xmlns:wne="http://schemas.microsoft.com/office/word/2006/wordml" xmlns:wps="http://schemas.microsoft.com/office/word/2010/wordprocessingShape" mc:Ignorable="w14 w15 wp14">
   <w:endnote w:type="separator" w:id="-1">
     <w:p>
       <w:pPr>
@@ -2533,7 +3395,7 @@
 </file>
 
 <file path=word/footer1.xml><?xml version="1.0" encoding="utf-8"?>
-<w:ftr xmlns:wpc="http://schemas.microsoft.com/office/word/2010/wordprocessingCanvas" xmlns:cx="http://schemas.microsoft.com/office/drawing/2014/chartex" xmlns:cx1="http://schemas.microsoft.com/office/drawing/2015/9/8/chartex" xmlns:cx2="http://schemas.microsoft.com/office/drawing/2015/10/21/chartex" xmlns:cx3="http://schemas.microsoft.com/office/drawing/2016/5/9/chartex" xmlns:cx4="http://schemas.microsoft.com/office/drawing/2016/5/10/chartex" xmlns:cx5="http://schemas.microsoft.com/office/drawing/2016/5/11/chartex" xmlns:cx6="http://schemas.microsoft.com/office/drawing/2016/5/12/chartex" xmlns:cx7="http://schemas.microsoft.com/office/drawing/2016/5/13/chartex" xmlns:cx8="http://schemas.microsoft.com/office/drawing/2016/5/14/chartex" xmlns:mc="http://schemas.openxmlformats.org/markup-compatibility/2006" xmlns:aink="http://schemas.microsoft.com/office/drawing/2016/ink" xmlns:am3d="http://schemas.microsoft.com/office/drawing/2017/model3d" xmlns:o="urn:schemas-microsoft-com:office:office" xmlns:r="http://schemas.openxmlformats.org/officeDocument/2006/relationships" xmlns:m="http://schemas.openxmlformats.org/officeDocument/2006/math" xmlns:v="urn:schemas-microsoft-com:vml" xmlns:wp14="http://schemas.microsoft.com/office/word/2010/wordprocessingDrawing" xmlns:wp="http://schemas.openxmlformats.org/drawingml/2006/wordprocessingDrawing" xmlns:w10="urn:schemas-microsoft-com:office:word" xmlns:w="http://schemas.openxmlformats.org/wordprocessingml/2006/main" xmlns:w14="http://schemas.microsoft.com/office/word/2010/wordml" xmlns:w15="http://schemas.microsoft.com/office/word/2012/wordml" xmlns:w16cex="http://schemas.microsoft.com/office/word/2018/wordml/cex" xmlns:w16cid="http://schemas.microsoft.com/office/word/2016/wordml/cid" xmlns:w16="http://schemas.microsoft.com/office/word/2018/wordml" xmlns:w16sdtdh="http://schemas.microsoft.com/office/word/2020/wordml/sdtdatahash" xmlns:w16se="http://schemas.microsoft.com/office/word/2015/wordml/symex" xmlns:wpg="http://schemas.microsoft.com/office/word/2010/wordprocessingGroup" xmlns:wpi="http://schemas.microsoft.com/office/word/2010/wordprocessingInk" xmlns:wne="http://schemas.microsoft.com/office/word/2006/wordml" xmlns:wps="http://schemas.microsoft.com/office/word/2010/wordprocessingShape" mc:Ignorable="w14 w15 w16se w16cid w16 w16cex w16sdtdh wp14">
+<w:ftr xmlns:wpc="http://schemas.microsoft.com/office/word/2010/wordprocessingCanvas" xmlns:mc="http://schemas.openxmlformats.org/markup-compatibility/2006" xmlns:o="urn:schemas-microsoft-com:office:office" xmlns:r="http://schemas.openxmlformats.org/officeDocument/2006/relationships" xmlns:m="http://schemas.openxmlformats.org/officeDocument/2006/math" xmlns:v="urn:schemas-microsoft-com:vml" xmlns:wp14="http://schemas.microsoft.com/office/word/2010/wordprocessingDrawing" xmlns:wp="http://schemas.openxmlformats.org/drawingml/2006/wordprocessingDrawing" xmlns:w10="urn:schemas-microsoft-com:office:word" xmlns:w="http://schemas.openxmlformats.org/wordprocessingml/2006/main" xmlns:w14="http://schemas.microsoft.com/office/word/2010/wordml" xmlns:w15="http://schemas.microsoft.com/office/word/2012/wordml" xmlns:wpg="http://schemas.microsoft.com/office/word/2010/wordprocessingGroup" xmlns:wpi="http://schemas.microsoft.com/office/word/2010/wordprocessingInk" xmlns:wne="http://schemas.microsoft.com/office/word/2006/wordml" xmlns:wps="http://schemas.microsoft.com/office/word/2010/wordprocessingShape" mc:Ignorable="w14 w15 wp14">
   <w:p>
     <w:pPr>
       <w:pStyle w:val="Footer"/>
@@ -2555,7 +3417,7 @@
 </file>
 
 <file path=word/footnotes.xml><?xml version="1.0" encoding="utf-8"?>
-<w:footnotes xmlns:wpc="http://schemas.microsoft.com/office/word/2010/wordprocessingCanvas" xmlns:cx="http://schemas.microsoft.com/office/drawing/2014/chartex" xmlns:cx1="http://schemas.microsoft.com/office/drawing/2015/9/8/chartex" xmlns:cx2="http://schemas.microsoft.com/office/drawing/2015/10/21/chartex" xmlns:cx3="http://schemas.microsoft.com/office/drawing/2016/5/9/chartex" xmlns:cx4="http://schemas.microsoft.com/office/drawing/2016/5/10/chartex" xmlns:cx5="http://schemas.microsoft.com/office/drawing/2016/5/11/chartex" xmlns:cx6="http://schemas.microsoft.com/office/drawing/2016/5/12/chartex" xmlns:cx7="http://schemas.microsoft.com/office/drawing/2016/5/13/chartex" xmlns:cx8="http://schemas.microsoft.com/office/drawing/2016/5/14/chartex" xmlns:mc="http://schemas.openxmlformats.org/markup-compatibility/2006" xmlns:aink="http://schemas.microsoft.com/office/drawing/2016/ink" xmlns:am3d="http://schemas.microsoft.com/office/drawing/2017/model3d" xmlns:o="urn:schemas-microsoft-com:office:office" xmlns:r="http://schemas.openxmlformats.org/officeDocument/2006/relationships" xmlns:m="http://schemas.openxmlformats.org/officeDocument/2006/math" xmlns:v="urn:schemas-microsoft-com:vml" xmlns:wp14="http://schemas.microsoft.com/office/word/2010/wordprocessingDrawing" xmlns:wp="http://schemas.openxmlformats.org/drawingml/2006/wordprocessingDrawing" xmlns:w10="urn:schemas-microsoft-com:office:word" xmlns:w="http://schemas.openxmlformats.org/wordprocessingml/2006/main" xmlns:w14="http://schemas.microsoft.com/office/word/2010/wordml" xmlns:w15="http://schemas.microsoft.com/office/word/2012/wordml" xmlns:w16cex="http://schemas.microsoft.com/office/word/2018/wordml/cex" xmlns:w16cid="http://schemas.microsoft.com/office/word/2016/wordml/cid" xmlns:w16="http://schemas.microsoft.com/office/word/2018/wordml" xmlns:w16sdtdh="http://schemas.microsoft.com/office/word/2020/wordml/sdtdatahash" xmlns:w16se="http://schemas.microsoft.com/office/word/2015/wordml/symex" xmlns:wpg="http://schemas.microsoft.com/office/word/2010/wordprocessingGroup" xmlns:wpi="http://schemas.microsoft.com/office/word/2010/wordprocessingInk" xmlns:wne="http://schemas.microsoft.com/office/word/2006/wordml" xmlns:wps="http://schemas.microsoft.com/office/word/2010/wordprocessingShape" mc:Ignorable="w14 w15 w16se w16cid w16 w16cex w16sdtdh wp14">
+<w:footnotes xmlns:wpc="http://schemas.microsoft.com/office/word/2010/wordprocessingCanvas" xmlns:mc="http://schemas.openxmlformats.org/markup-compatibility/2006" xmlns:o="urn:schemas-microsoft-com:office:office" xmlns:r="http://schemas.openxmlformats.org/officeDocument/2006/relationships" xmlns:m="http://schemas.openxmlformats.org/officeDocument/2006/math" xmlns:v="urn:schemas-microsoft-com:vml" xmlns:wp14="http://schemas.microsoft.com/office/word/2010/wordprocessingDrawing" xmlns:wp="http://schemas.openxmlformats.org/drawingml/2006/wordprocessingDrawing" xmlns:w10="urn:schemas-microsoft-com:office:word" xmlns:w="http://schemas.openxmlformats.org/wordprocessingml/2006/main" xmlns:w14="http://schemas.microsoft.com/office/word/2010/wordml" xmlns:w15="http://schemas.microsoft.com/office/word/2012/wordml" xmlns:wpg="http://schemas.microsoft.com/office/word/2010/wordprocessingGroup" xmlns:wpi="http://schemas.microsoft.com/office/word/2010/wordprocessingInk" xmlns:wne="http://schemas.microsoft.com/office/word/2006/wordml" xmlns:wps="http://schemas.microsoft.com/office/word/2010/wordprocessingShape" mc:Ignorable="w14 w15 wp14">
   <w:footnote w:type="separator" w:id="-1">
     <w:p>
       <w:pPr>
@@ -2580,7 +3442,7 @@
 </file>
 
 <file path=word/numbering.xml><?xml version="1.0" encoding="utf-8"?>
-<w:numbering xmlns:wpc="http://schemas.microsoft.com/office/word/2010/wordprocessingCanvas" xmlns:cx="http://schemas.microsoft.com/office/drawing/2014/chartex" xmlns:cx1="http://schemas.microsoft.com/office/drawing/2015/9/8/chartex" xmlns:cx2="http://schemas.microsoft.com/office/drawing/2015/10/21/chartex" xmlns:cx3="http://schemas.microsoft.com/office/drawing/2016/5/9/chartex" xmlns:cx4="http://schemas.microsoft.com/office/drawing/2016/5/10/chartex" xmlns:cx5="http://schemas.microsoft.com/office/drawing/2016/5/11/chartex" xmlns:cx6="http://schemas.microsoft.com/office/drawing/2016/5/12/chartex" xmlns:cx7="http://schemas.microsoft.com/office/drawing/2016/5/13/chartex" xmlns:cx8="http://schemas.microsoft.com/office/drawing/2016/5/14/chartex" xmlns:mc="http://schemas.openxmlformats.org/markup-compatibility/2006" xmlns:aink="http://schemas.microsoft.com/office/drawing/2016/ink" xmlns:am3d="http://schemas.microsoft.com/office/drawing/2017/model3d" xmlns:o="urn:schemas-microsoft-com:office:office" xmlns:r="http://schemas.openxmlformats.org/officeDocument/2006/relationships" xmlns:m="http://schemas.openxmlformats.org/officeDocument/2006/math" xmlns:v="urn:schemas-microsoft-com:vml" xmlns:wp14="http://schemas.microsoft.com/office/word/2010/wordprocessingDrawing" xmlns:wp="http://schemas.openxmlformats.org/drawingml/2006/wordprocessingDrawing" xmlns:w10="urn:schemas-microsoft-com:office:word" xmlns:w="http://schemas.openxmlformats.org/wordprocessingml/2006/main" xmlns:w14="http://schemas.microsoft.com/office/word/2010/wordml" xmlns:w15="http://schemas.microsoft.com/office/word/2012/wordml" xmlns:w16cex="http://schemas.microsoft.com/office/word/2018/wordml/cex" xmlns:w16cid="http://schemas.microsoft.com/office/word/2016/wordml/cid" xmlns:w16="http://schemas.microsoft.com/office/word/2018/wordml" xmlns:w16sdtdh="http://schemas.microsoft.com/office/word/2020/wordml/sdtdatahash" xmlns:w16se="http://schemas.microsoft.com/office/word/2015/wordml/symex" xmlns:wpg="http://schemas.microsoft.com/office/word/2010/wordprocessingGroup" xmlns:wpi="http://schemas.microsoft.com/office/word/2010/wordprocessingInk" xmlns:wne="http://schemas.microsoft.com/office/word/2006/wordml" xmlns:wps="http://schemas.microsoft.com/office/word/2010/wordprocessingShape" mc:Ignorable="w14 w15 w16se w16cid w16 w16cex w16sdtdh wp14">
+<w:numbering xmlns:wpc="http://schemas.microsoft.com/office/word/2010/wordprocessingCanvas" xmlns:mc="http://schemas.openxmlformats.org/markup-compatibility/2006" xmlns:o="urn:schemas-microsoft-com:office:office" xmlns:r="http://schemas.openxmlformats.org/officeDocument/2006/relationships" xmlns:m="http://schemas.openxmlformats.org/officeDocument/2006/math" xmlns:v="urn:schemas-microsoft-com:vml" xmlns:wp14="http://schemas.microsoft.com/office/word/2010/wordprocessingDrawing" xmlns:wp="http://schemas.openxmlformats.org/drawingml/2006/wordprocessingDrawing" xmlns:w10="urn:schemas-microsoft-com:office:word" xmlns:w="http://schemas.openxmlformats.org/wordprocessingml/2006/main" xmlns:w14="http://schemas.microsoft.com/office/word/2010/wordml" xmlns:w15="http://schemas.microsoft.com/office/word/2012/wordml" xmlns:wpg="http://schemas.microsoft.com/office/word/2010/wordprocessingGroup" xmlns:wpi="http://schemas.microsoft.com/office/word/2010/wordprocessingInk" xmlns:wne="http://schemas.microsoft.com/office/word/2006/wordml" xmlns:wps="http://schemas.microsoft.com/office/word/2010/wordprocessingShape" mc:Ignorable="w14 w15 wp14">
   <w:abstractNum w:abstractNumId="0" w15:restartNumberingAfterBreak="0">
     <w:nsid w:val="02942744"/>
     <w:multiLevelType w:val="hybridMultilevel"/>
@@ -3141,7 +4003,7 @@
 </file>
 
 <file path=word/styles.xml><?xml version="1.0" encoding="utf-8"?>
-<w:styles xmlns:mc="http://schemas.openxmlformats.org/markup-compatibility/2006" xmlns:r="http://schemas.openxmlformats.org/officeDocument/2006/relationships" xmlns:w="http://schemas.openxmlformats.org/wordprocessingml/2006/main" xmlns:w14="http://schemas.microsoft.com/office/word/2010/wordml" xmlns:w15="http://schemas.microsoft.com/office/word/2012/wordml" xmlns:w16cex="http://schemas.microsoft.com/office/word/2018/wordml/cex" xmlns:w16cid="http://schemas.microsoft.com/office/word/2016/wordml/cid" xmlns:w16="http://schemas.microsoft.com/office/word/2018/wordml" xmlns:w16sdtdh="http://schemas.microsoft.com/office/word/2020/wordml/sdtdatahash" xmlns:w16se="http://schemas.microsoft.com/office/word/2015/wordml/symex" mc:Ignorable="w14 w15 w16se w16cid w16 w16cex w16sdtdh">
+<w:styles xmlns:mc="http://schemas.openxmlformats.org/markup-compatibility/2006" xmlns:r="http://schemas.openxmlformats.org/officeDocument/2006/relationships" xmlns:w="http://schemas.openxmlformats.org/wordprocessingml/2006/main" xmlns:w14="http://schemas.microsoft.com/office/word/2010/wordml" xmlns:w15="http://schemas.microsoft.com/office/word/2012/wordml" mc:Ignorable="w14 w15">
   <w:docDefaults>
     <w:rPrDefault>
       <w:rPr>
@@ -3157,7 +4019,7 @@
       </w:pPr>
     </w:pPrDefault>
   </w:docDefaults>
-  <w:latentStyles w:defLockedState="0" w:defUIPriority="99" w:defSemiHidden="0" w:defUnhideWhenUsed="0" w:defQFormat="0" w:count="376">
+  <w:latentStyles w:defLockedState="0" w:defUIPriority="99" w:defSemiHidden="0" w:defUnhideWhenUsed="0" w:defQFormat="0" w:count="371">
     <w:lsdException w:name="Normal" w:uiPriority="0" w:qFormat="1"/>
     <w:lsdException w:name="heading 1" w:uiPriority="9" w:qFormat="1"/>
     <w:lsdException w:name="heading 2" w:semiHidden="1" w:uiPriority="9" w:unhideWhenUsed="1" w:qFormat="1"/>
@@ -3529,11 +4391,6 @@
     <w:lsdException w:name="List Table 5 Dark Accent 6" w:uiPriority="50"/>
     <w:lsdException w:name="List Table 6 Colorful Accent 6" w:uiPriority="51"/>
     <w:lsdException w:name="List Table 7 Colorful Accent 6" w:uiPriority="52"/>
-    <w:lsdException w:name="Mention" w:semiHidden="1" w:unhideWhenUsed="1"/>
-    <w:lsdException w:name="Smart Hyperlink" w:semiHidden="1" w:unhideWhenUsed="1"/>
-    <w:lsdException w:name="Hashtag" w:semiHidden="1" w:unhideWhenUsed="1"/>
-    <w:lsdException w:name="Unresolved Mention" w:semiHidden="1" w:unhideWhenUsed="1"/>
-    <w:lsdException w:name="Smart Link" w:semiHidden="1" w:unhideWhenUsed="1"/>
   </w:latentStyles>
   <w:style w:type="paragraph" w:default="1" w:styleId="Normal">
     <w:name w:val="Normal"/>
@@ -3558,6 +4415,28 @@
       <w:color w:val="2E74B5" w:themeColor="accent1" w:themeShade="BF"/>
       <w:sz w:val="32"/>
       <w:szCs w:val="32"/>
+    </w:rPr>
+  </w:style>
+  <w:style w:type="paragraph" w:styleId="Heading2">
+    <w:name w:val="heading 2"/>
+    <w:basedOn w:val="Normal"/>
+    <w:next w:val="Normal"/>
+    <w:link w:val="Heading2Char"/>
+    <w:uiPriority w:val="9"/>
+    <w:unhideWhenUsed/>
+    <w:qFormat/>
+    <w:rsid w:val="00487315"/>
+    <w:pPr>
+      <w:keepNext/>
+      <w:keepLines/>
+      <w:spacing w:before="40" w:after="0"/>
+      <w:outlineLvl w:val="1"/>
+    </w:pPr>
+    <w:rPr>
+      <w:rFonts w:asciiTheme="majorHAnsi" w:eastAsiaTheme="majorEastAsia" w:hAnsiTheme="majorHAnsi" w:cstheme="majorBidi"/>
+      <w:color w:val="2E74B5" w:themeColor="accent1" w:themeShade="BF"/>
+      <w:sz w:val="26"/>
+      <w:szCs w:val="26"/>
     </w:rPr>
   </w:style>
   <w:style w:type="character" w:default="1" w:styleId="DefaultParagraphFont">
@@ -3774,11 +4653,37 @@
       <w:u w:val="single"/>
     </w:rPr>
   </w:style>
+  <w:style w:type="character" w:customStyle="1" w:styleId="Heading2Char">
+    <w:name w:val="Heading 2 Char"/>
+    <w:basedOn w:val="DefaultParagraphFont"/>
+    <w:link w:val="Heading2"/>
+    <w:uiPriority w:val="9"/>
+    <w:rsid w:val="00487315"/>
+    <w:rPr>
+      <w:rFonts w:asciiTheme="majorHAnsi" w:eastAsiaTheme="majorEastAsia" w:hAnsiTheme="majorHAnsi" w:cstheme="majorBidi"/>
+      <w:color w:val="2E74B5" w:themeColor="accent1" w:themeShade="BF"/>
+      <w:sz w:val="26"/>
+      <w:szCs w:val="26"/>
+    </w:rPr>
+  </w:style>
+  <w:style w:type="paragraph" w:styleId="TOC2">
+    <w:name w:val="toc 2"/>
+    <w:basedOn w:val="Normal"/>
+    <w:next w:val="Normal"/>
+    <w:autoRedefine/>
+    <w:uiPriority w:val="39"/>
+    <w:unhideWhenUsed/>
+    <w:rsid w:val="00C10DC9"/>
+    <w:pPr>
+      <w:spacing w:after="100"/>
+      <w:ind w:left="220"/>
+    </w:pPr>
+  </w:style>
 </w:styles>
 </file>
 
 <file path=word/charts/chart1.xml><?xml version="1.0" encoding="utf-8"?>
-<c:chartSpace xmlns:c="http://schemas.openxmlformats.org/drawingml/2006/chart" xmlns:a="http://schemas.openxmlformats.org/drawingml/2006/main" xmlns:r="http://schemas.openxmlformats.org/officeDocument/2006/relationships" xmlns:c16r2="http://schemas.microsoft.com/office/drawing/2015/06/chart">
+<c:chartSpace xmlns:c="http://schemas.openxmlformats.org/drawingml/2006/chart" xmlns:a="http://schemas.openxmlformats.org/drawingml/2006/main" xmlns:r="http://schemas.openxmlformats.org/officeDocument/2006/relationships">
   <c:date1904 val="0"/>
   <c:lang val="en-US"/>
   <c:roundedCorners val="0"/>
@@ -3900,7 +4805,7 @@
           <c:showSerName val="0"/>
           <c:showPercent val="0"/>
           <c:showBubbleSize val="0"/>
-          <c:extLst>
+          <c:extLst xmlns:c16r2="http://schemas.microsoft.com/office/drawing/2015/06/chart">
             <c:ext xmlns:c15="http://schemas.microsoft.com/office/drawing/2012/chart" uri="{CE6537A1-D6FC-4f65-9D91-7224C49458BB}"/>
           </c:extLst>
         </c:dLbl>
@@ -4109,7 +5014,7 @@
               </c:numCache>
             </c:numRef>
           </c:val>
-          <c:extLst>
+          <c:extLst xmlns:c16r2="http://schemas.microsoft.com/office/drawing/2015/06/chart">
             <c:ext xmlns:c16="http://schemas.microsoft.com/office/drawing/2014/chart" uri="{C3380CC4-5D6E-409C-BE32-E72D297353CC}">
               <c16:uniqueId val="{00000000-5B4E-4D3D-B242-D4AC109AC3A8}"/>
             </c:ext>
@@ -4124,11 +5029,11 @@
           <c:showBubbleSize val="0"/>
         </c:dLbls>
         <c:gapWidth val="315"/>
-        <c:axId val="425294816"/>
-        <c:axId val="425293248"/>
+        <c:axId val="376627024"/>
+        <c:axId val="376634864"/>
       </c:barChart>
       <c:catAx>
-        <c:axId val="425294816"/>
+        <c:axId val="376627024"/>
         <c:scaling>
           <c:orientation val="minMax"/>
         </c:scaling>
@@ -4269,7 +5174,7 @@
             <a:endParaRPr lang="en-US"/>
           </a:p>
         </c:txPr>
-        <c:crossAx val="425293248"/>
+        <c:crossAx val="376634864"/>
         <c:crosses val="autoZero"/>
         <c:auto val="1"/>
         <c:lblAlgn val="ctr"/>
@@ -4277,7 +5182,7 @@
         <c:noMultiLvlLbl val="0"/>
       </c:catAx>
       <c:valAx>
-        <c:axId val="425293248"/>
+        <c:axId val="376634864"/>
         <c:scaling>
           <c:orientation val="minMax"/>
         </c:scaling>
@@ -4418,7 +5323,7 @@
             <a:endParaRPr lang="en-US"/>
           </a:p>
         </c:txPr>
-        <c:crossAx val="425294816"/>
+        <c:crossAx val="376627024"/>
         <c:crosses val="autoZero"/>
         <c:crossBetween val="between"/>
       </c:valAx>
@@ -4465,7 +5370,7 @@
   <c:externalData r:id="rId3">
     <c:autoUpdate val="0"/>
   </c:externalData>
-  <c:extLst>
+  <c:extLst xmlns:c16r2="http://schemas.microsoft.com/office/drawing/2015/06/chart">
     <c:ext xmlns:c14="http://schemas.microsoft.com/office/drawing/2007/8/2/chart" uri="{781A3756-C4B2-4CAC-9D66-4F8BD8637D16}">
       <c14:pivotOptions>
         <c14:dropZoneFilter val="1"/>
@@ -5333,7 +6238,7 @@
 </file>
 
 <file path=customXml/itemProps1.xml><?xml version="1.0" encoding="utf-8"?>
-<ds:datastoreItem xmlns:ds="http://schemas.openxmlformats.org/officeDocument/2006/customXml" ds:itemID="{69745992-A0EB-4435-A27F-3A0D8C27B30C}">
+<ds:datastoreItem xmlns:ds="http://schemas.openxmlformats.org/officeDocument/2006/customXml" ds:itemID="{F369DBFD-93B1-4261-9C96-2FBD15942A78}">
   <ds:schemaRefs>
     <ds:schemaRef ds:uri="http://schemas.openxmlformats.org/officeDocument/2006/bibliography"/>
   </ds:schemaRefs>

</xml_diff>